<commit_message>
1 - 12 excluding cashFlows
</commit_message>
<xml_diff>
--- a/Pseudocode/11. measures.docx
+++ b/Pseudocode/11. measures.docx
@@ -50,18 +50,14 @@
       </w:r>
     </w:p>
     <w:p>
-      <w:proofErr w:type="spellStart"/>
       <w:r>
         <w:t>totReqCashFlows</w:t>
       </w:r>
-      <w:proofErr w:type="spellEnd"/>
-    </w:p>
-    <w:p>
-      <w:proofErr w:type="spellStart"/>
+    </w:p>
+    <w:p>
       <w:r>
         <w:t>totOptionalCashFlows</w:t>
       </w:r>
-      <w:proofErr w:type="spellEnd"/>
     </w:p>
     <w:p>
       <w:pPr>
@@ -77,11 +73,9 @@
       </w:r>
     </w:p>
     <w:p>
-      <w:proofErr w:type="spellStart"/>
       <w:r>
         <w:t>numpy</w:t>
       </w:r>
-      <w:proofErr w:type="spellEnd"/>
     </w:p>
     <w:p>
       <w:pPr>
@@ -98,15 +92,7 @@
     </w:p>
     <w:p>
       <w:r>
-        <w:t xml:space="preserve">Total Benefits, Costs, Non-investment Costs, and investment costs are already calculated and stored in the </w:t>
-      </w:r>
-      <w:proofErr w:type="spellStart"/>
-      <w:r>
-        <w:t>totReqFlows</w:t>
-      </w:r>
-      <w:proofErr w:type="spellEnd"/>
-      <w:r>
-        <w:t xml:space="preserve"> objects and do not need to be recalculated here.</w:t>
+        <w:t>Total Benefits, Costs, Non-investment Costs, and investment costs are already calculated and stored in the totReqFlows objects and do not need to be recalculated here.</w:t>
       </w:r>
     </w:p>
     <w:p>
@@ -130,23 +116,13 @@
     <w:p/>
     <w:p>
       <w:r>
-        <w:t xml:space="preserve">Import </w:t>
-      </w:r>
-      <w:proofErr w:type="spellStart"/>
-      <w:r>
-        <w:t>totReqCashFlows</w:t>
-      </w:r>
-      <w:proofErr w:type="spellEnd"/>
-    </w:p>
-    <w:p>
-      <w:r>
-        <w:t xml:space="preserve">Import </w:t>
-      </w:r>
-      <w:proofErr w:type="spellStart"/>
-      <w:r>
-        <w:t>totOptionalCashFlows</w:t>
-      </w:r>
-      <w:proofErr w:type="spellEnd"/>
+        <w:t>Import totReqCashFlows</w:t>
+      </w:r>
+    </w:p>
+    <w:p>
+      <w:r>
+        <w:t>Import totOptionalCashFlows</w:t>
+      </w:r>
     </w:p>
     <w:p/>
     <w:p>
@@ -157,37 +133,12 @@
         </w:rPr>
       </w:pPr>
       <w:commentRangeStart w:id="0"/>
-      <w:proofErr w:type="spellStart"/>
-      <w:r>
-        <w:rPr>
-          <w:b/>
-          <w:bCs/>
-        </w:rPr>
-        <w:t>checkCosts</w:t>
-      </w:r>
-      <w:proofErr w:type="spellEnd"/>
-      <w:r>
-        <w:rPr>
-          <w:b/>
-          <w:bCs/>
-        </w:rPr>
-        <w:t>(</w:t>
-      </w:r>
-      <w:proofErr w:type="spellStart"/>
-      <w:r>
-        <w:rPr>
-          <w:b/>
-          <w:bCs/>
-        </w:rPr>
-        <w:t>totReqFlow</w:t>
-      </w:r>
-      <w:proofErr w:type="spellEnd"/>
-      <w:r>
-        <w:rPr>
-          <w:b/>
-          <w:bCs/>
-        </w:rPr>
-        <w:t xml:space="preserve"> object)</w:t>
+      <w:r>
+        <w:rPr>
+          <w:b/>
+          <w:bCs/>
+        </w:rPr>
+        <w:t>checkCosts(totReqFlow object)</w:t>
       </w:r>
       <w:commentRangeEnd w:id="0"/>
       <w:r>
@@ -203,28 +154,10 @@
         <w:t xml:space="preserve">if </w:t>
       </w:r>
       <w:commentRangeStart w:id="1"/>
-      <w:proofErr w:type="spellStart"/>
-      <w:r>
-        <w:t>totReqFlow.totCostDisc</w:t>
-      </w:r>
-      <w:proofErr w:type="spellEnd"/>
-      <w:r>
-        <w:t xml:space="preserve"> != </w:t>
-      </w:r>
-      <w:proofErr w:type="spellStart"/>
-      <w:r>
-        <w:t>totReqFlow.totCostDiscInv</w:t>
-      </w:r>
-      <w:proofErr w:type="spellEnd"/>
-      <w:r>
-        <w:t xml:space="preserve"> + </w:t>
-      </w:r>
-      <w:proofErr w:type="spellStart"/>
-      <w:r>
-        <w:t>totReqFlow.totCostDiscNonInv</w:t>
+      <w:r>
+        <w:t>totReqFlow.totCostDisc != totReqFlow.totCostDiscInv + totReqFlow.totCostDiscNonInv</w:t>
       </w:r>
       <w:commentRangeEnd w:id="1"/>
-      <w:proofErr w:type="spellEnd"/>
       <w:r>
         <w:rPr>
           <w:rStyle w:val="CommentReference"/>
@@ -253,17 +186,8 @@
           <w:b/>
           <w:bCs/>
         </w:rPr>
-        <w:t xml:space="preserve">end </w:t>
-      </w:r>
-      <w:proofErr w:type="spellStart"/>
-      <w:r>
-        <w:rPr>
-          <w:b/>
-          <w:bCs/>
-        </w:rPr>
-        <w:t>checkCosts</w:t>
-      </w:r>
-      <w:proofErr w:type="spellEnd"/>
+        <w:t>end checkCosts</w:t>
+      </w:r>
     </w:p>
     <w:p/>
     <w:p>
@@ -273,31 +197,28 @@
           <w:bCs/>
         </w:rPr>
       </w:pPr>
-      <w:proofErr w:type="spellStart"/>
-      <w:r>
-        <w:rPr>
-          <w:b/>
-          <w:bCs/>
-        </w:rPr>
-        <w:t>sumCosts</w:t>
-      </w:r>
-      <w:proofErr w:type="spellEnd"/>
-      <w:r>
-        <w:rPr>
-          <w:b/>
-          <w:bCs/>
-        </w:rPr>
-        <w:t>(</w:t>
-      </w:r>
-      <w:proofErr w:type="spellStart"/>
-      <w:r>
-        <w:rPr>
-          <w:b/>
-          <w:bCs/>
-        </w:rPr>
-        <w:t>totReqFlow.totCostsDisc</w:t>
-      </w:r>
-      <w:proofErr w:type="spellEnd"/>
+      <w:r>
+        <w:rPr>
+          <w:b/>
+          <w:bCs/>
+        </w:rPr>
+        <w:t>sumCosts(totReqFlow.</w:t>
+      </w:r>
+      <w:commentRangeStart w:id="2"/>
+      <w:r>
+        <w:rPr>
+          <w:b/>
+          <w:bCs/>
+        </w:rPr>
+        <w:t>totCostsDisc</w:t>
+      </w:r>
+      <w:commentRangeEnd w:id="2"/>
+      <w:r>
+        <w:rPr>
+          <w:rStyle w:val="CommentReference"/>
+        </w:rPr>
+        <w:commentReference w:id="2"/>
+      </w:r>
       <w:r>
         <w:rPr>
           <w:b/>
@@ -424,77 +345,44 @@
         <w:t>Return</w:t>
       </w:r>
       <w:r>
-        <w:t xml:space="preserve"> </w:t>
-      </w:r>
-      <w:proofErr w:type="spellStart"/>
-      <w:r>
-        <w:t>totalBenefits</w:t>
-      </w:r>
-      <w:proofErr w:type="spellEnd"/>
-    </w:p>
-    <w:p>
-      <w:pPr>
-        <w:rPr>
-          <w:b/>
-          <w:bCs/>
-        </w:rPr>
-      </w:pPr>
-      <w:r>
-        <w:rPr>
-          <w:b/>
-          <w:bCs/>
-        </w:rPr>
-        <w:t xml:space="preserve">end </w:t>
-      </w:r>
-      <w:proofErr w:type="spellStart"/>
-      <w:r>
-        <w:rPr>
-          <w:b/>
-          <w:bCs/>
-        </w:rPr>
-        <w:t>sumCosts</w:t>
-      </w:r>
-      <w:proofErr w:type="spellEnd"/>
-    </w:p>
-    <w:p/>
-    <w:p>
-      <w:pPr>
-        <w:rPr>
-          <w:b/>
-          <w:bCs/>
-        </w:rPr>
-      </w:pPr>
-      <w:proofErr w:type="spellStart"/>
-      <w:r>
-        <w:rPr>
-          <w:b/>
-          <w:bCs/>
-        </w:rPr>
-        <w:t>sumBenefits</w:t>
-      </w:r>
-      <w:proofErr w:type="spellEnd"/>
-      <w:r>
-        <w:rPr>
-          <w:b/>
-          <w:bCs/>
-        </w:rPr>
-        <w:t>(</w:t>
-      </w:r>
-      <w:proofErr w:type="spellStart"/>
-      <w:r>
-        <w:rPr>
-          <w:b/>
-          <w:bCs/>
-        </w:rPr>
-        <w:t>totReqFlow.totCostsDisc</w:t>
-      </w:r>
-      <w:proofErr w:type="spellEnd"/>
-      <w:r>
-        <w:rPr>
-          <w:b/>
-          <w:bCs/>
-        </w:rPr>
-        <w:t>)</w:t>
+        <w:t xml:space="preserve"> totalBenefits</w:t>
+      </w:r>
+    </w:p>
+    <w:p>
+      <w:pPr>
+        <w:rPr>
+          <w:b/>
+          <w:bCs/>
+        </w:rPr>
+      </w:pPr>
+      <w:r>
+        <w:rPr>
+          <w:b/>
+          <w:bCs/>
+        </w:rPr>
+        <w:t>end sumCosts</w:t>
+      </w:r>
+    </w:p>
+    <w:p>
+      <w:pPr>
+        <w:rPr>
+          <w:lang w:eastAsia="ko-KR"/>
+        </w:rPr>
+      </w:pPr>
+    </w:p>
+    <w:p>
+      <w:pPr>
+        <w:rPr>
+          <w:b/>
+          <w:bCs/>
+        </w:rPr>
+      </w:pPr>
+      <w:r>
+        <w:rPr>
+          <w:b/>
+          <w:bCs/>
+        </w:rPr>
+        <w:t>sumBenefits(totReqFlow.totCostsDisc)</w:t>
       </w:r>
     </w:p>
     <w:p>
@@ -617,37 +505,23 @@
         <w:t>Return</w:t>
       </w:r>
       <w:r>
-        <w:t xml:space="preserve"> </w:t>
-      </w:r>
-      <w:proofErr w:type="spellStart"/>
-      <w:r>
-        <w:t>totalCosts</w:t>
-      </w:r>
-      <w:proofErr w:type="spellEnd"/>
-    </w:p>
-    <w:p>
-      <w:pPr>
-        <w:rPr>
-          <w:b/>
-          <w:bCs/>
-        </w:rPr>
-      </w:pPr>
-      <w:r>
-        <w:rPr>
-          <w:b/>
-          <w:bCs/>
-        </w:rPr>
-        <w:t xml:space="preserve">end </w:t>
-      </w:r>
-      <w:proofErr w:type="spellStart"/>
-      <w:r>
-        <w:rPr>
-          <w:b/>
-          <w:bCs/>
-        </w:rPr>
-        <w:t>sumBenefits</w:t>
-      </w:r>
-      <w:proofErr w:type="spellEnd"/>
+        <w:t xml:space="preserve"> totalCosts</w:t>
+      </w:r>
+    </w:p>
+    <w:p>
+      <w:pPr>
+        <w:rPr>
+          <w:b/>
+          <w:bCs/>
+        </w:rPr>
+      </w:pPr>
+      <w:r>
+        <w:rPr>
+          <w:b/>
+          <w:bCs/>
+        </w:rPr>
+        <w:t>end sumBenefits</w:t>
+      </w:r>
     </w:p>
     <w:p/>
     <w:p>
@@ -657,7 +531,6 @@
           <w:bCs/>
         </w:rPr>
       </w:pPr>
-      <w:proofErr w:type="spellStart"/>
       <w:r>
         <w:rPr>
           <w:b/>
@@ -665,29 +538,12 @@
         </w:rPr>
         <w:t>sumInv</w:t>
       </w:r>
-      <w:proofErr w:type="spellEnd"/>
-      <w:r>
-        <w:rPr>
-          <w:b/>
-          <w:bCs/>
-        </w:rPr>
-        <w:t>(</w:t>
-      </w:r>
-      <w:proofErr w:type="spellStart"/>
-      <w:r>
-        <w:rPr>
-          <w:b/>
-          <w:bCs/>
-        </w:rPr>
-        <w:t>totReqFlow.totCostsDisc</w:t>
-      </w:r>
-      <w:proofErr w:type="spellEnd"/>
-      <w:r>
-        <w:rPr>
-          <w:b/>
-          <w:bCs/>
-        </w:rPr>
-        <w:t>)</w:t>
+      <w:r>
+        <w:rPr>
+          <w:b/>
+          <w:bCs/>
+        </w:rPr>
+        <w:t>(totReqFlow.totCostsDisc)</w:t>
       </w:r>
     </w:p>
     <w:p>
@@ -811,41 +667,26 @@
         <w:t>Return</w:t>
       </w:r>
       <w:r>
-        <w:t xml:space="preserve"> </w:t>
-      </w:r>
-      <w:proofErr w:type="spellStart"/>
-      <w:r>
-        <w:t>totalCostsInv</w:t>
-      </w:r>
-      <w:proofErr w:type="spellEnd"/>
-    </w:p>
-    <w:p>
-      <w:pPr>
-        <w:rPr>
-          <w:b/>
-          <w:bCs/>
-        </w:rPr>
-      </w:pPr>
-      <w:r>
-        <w:rPr>
-          <w:b/>
-          <w:bCs/>
-        </w:rPr>
-        <w:t xml:space="preserve">end </w:t>
-      </w:r>
-      <w:proofErr w:type="spellStart"/>
-      <w:r>
-        <w:rPr>
-          <w:b/>
-          <w:bCs/>
-        </w:rPr>
-        <w:t>sumInv</w:t>
-      </w:r>
-      <w:proofErr w:type="spellEnd"/>
+        <w:t xml:space="preserve"> totalCostsInv</w:t>
+      </w:r>
+    </w:p>
+    <w:p>
+      <w:pPr>
+        <w:rPr>
+          <w:b/>
+          <w:bCs/>
+        </w:rPr>
+      </w:pPr>
+      <w:r>
+        <w:rPr>
+          <w:b/>
+          <w:bCs/>
+        </w:rPr>
+        <w:t>end sumInv</w:t>
+      </w:r>
     </w:p>
     <w:p/>
     <w:p>
-      <w:proofErr w:type="spellStart"/>
       <w:r>
         <w:rPr>
           <w:b/>
@@ -853,7 +694,6 @@
         </w:rPr>
         <w:t>sumNonInv</w:t>
       </w:r>
-      <w:proofErr w:type="spellEnd"/>
       <w:r>
         <w:rPr>
           <w:b/>
@@ -861,21 +701,12 @@
         </w:rPr>
         <w:t>(</w:t>
       </w:r>
-      <w:proofErr w:type="spellStart"/>
-      <w:r>
-        <w:rPr>
-          <w:b/>
-          <w:bCs/>
-        </w:rPr>
-        <w:t>totReqFlow.totCostsDisc</w:t>
-      </w:r>
-      <w:proofErr w:type="spellEnd"/>
-      <w:r>
-        <w:rPr>
-          <w:b/>
-          <w:bCs/>
-        </w:rPr>
-        <w:t>)</w:t>
+      <w:r>
+        <w:rPr>
+          <w:b/>
+          <w:bCs/>
+        </w:rPr>
+        <w:t>totReqFlow.totCostsDisc)</w:t>
       </w:r>
     </w:p>
     <w:p/>
@@ -891,17 +722,8 @@
           <w:b/>
           <w:bCs/>
         </w:rPr>
-        <w:t xml:space="preserve">end </w:t>
-      </w:r>
-      <w:proofErr w:type="spellStart"/>
-      <w:r>
-        <w:rPr>
-          <w:b/>
-          <w:bCs/>
-        </w:rPr>
-        <w:t>sumNonInv</w:t>
-      </w:r>
-      <w:proofErr w:type="spellEnd"/>
+        <w:t>end sumNonInv</w:t>
+      </w:r>
     </w:p>
     <w:p/>
     <w:p>
@@ -911,7 +733,7 @@
           <w:bCs/>
         </w:rPr>
       </w:pPr>
-      <w:commentRangeStart w:id="2"/>
+      <w:commentRangeStart w:id="3"/>
       <w:r>
         <w:rPr>
           <w:b/>
@@ -920,13 +742,13 @@
         </w:rPr>
         <w:t>netBenefits</w:t>
       </w:r>
-      <w:commentRangeEnd w:id="2"/>
+      <w:commentRangeEnd w:id="3"/>
       <w:r>
         <w:rPr>
           <w:rStyle w:val="CommentReference"/>
           <w:highlight w:val="yellow"/>
         </w:rPr>
-        <w:commentReference w:id="2"/>
+        <w:commentReference w:id="3"/>
       </w:r>
       <w:r>
         <w:rPr>
@@ -956,21 +778,8 @@
     <w:p>
       <w:r>
         <w:tab/>
-        <w:t xml:space="preserve">pull appropriate summations using </w:t>
-      </w:r>
-      <w:proofErr w:type="spellStart"/>
-      <w:r>
-        <w:t>sumCosts</w:t>
-      </w:r>
-      <w:proofErr w:type="spellEnd"/>
-      <w:r>
-        <w:t xml:space="preserve"> and </w:t>
-      </w:r>
-      <w:proofErr w:type="spellStart"/>
-      <w:r>
-        <w:t>sumBenefits</w:t>
-      </w:r>
-      <w:proofErr w:type="spellEnd"/>
+        <w:t>pull appropriate summations using sumCosts and sumBenefits</w:t>
+      </w:r>
       <w:r>
         <w:t xml:space="preserve"> via</w:t>
       </w:r>
@@ -1229,35 +1038,30 @@
           <w:lang w:bidi="en-US"/>
         </w:rPr>
         <w:tab/>
-        <w:t xml:space="preserve">Return </w:t>
-      </w:r>
-      <w:proofErr w:type="spellStart"/>
+        <w:t>Return netBenef</w:t>
+      </w:r>
       <w:r>
         <w:rPr>
           <w:rFonts w:eastAsiaTheme="minorEastAsia"/>
           <w:lang w:bidi="en-US"/>
         </w:rPr>
-        <w:t>netBeneftis</w:t>
-      </w:r>
-      <w:proofErr w:type="spellEnd"/>
-    </w:p>
-    <w:p>
-      <w:pPr>
-        <w:rPr>
-          <w:b/>
-          <w:bCs/>
-        </w:rPr>
-      </w:pPr>
+        <w:t>it</w:t>
+      </w:r>
       <w:r>
         <w:rPr>
           <w:rFonts w:eastAsiaTheme="minorEastAsia"/>
-          <w:b/>
-          <w:bCs/>
           <w:lang w:bidi="en-US"/>
         </w:rPr>
-        <w:t xml:space="preserve">End </w:t>
-      </w:r>
-      <w:proofErr w:type="spellStart"/>
+        <w:t>s</w:t>
+      </w:r>
+    </w:p>
+    <w:p>
+      <w:pPr>
+        <w:rPr>
+          <w:b/>
+          <w:bCs/>
+        </w:rPr>
+      </w:pPr>
       <w:r>
         <w:rPr>
           <w:rFonts w:eastAsiaTheme="minorEastAsia"/>
@@ -1265,9 +1069,8 @@
           <w:bCs/>
           <w:lang w:bidi="en-US"/>
         </w:rPr>
-        <w:t>netBenefits</w:t>
-      </w:r>
-      <w:proofErr w:type="spellEnd"/>
+        <w:t>End netBenefits</w:t>
+      </w:r>
     </w:p>
     <w:p/>
     <w:p>
@@ -1277,8 +1080,7 @@
           <w:bCs/>
         </w:rPr>
       </w:pPr>
-      <w:commentRangeStart w:id="3"/>
-      <w:proofErr w:type="spellStart"/>
+      <w:commentRangeStart w:id="4"/>
       <w:r>
         <w:rPr>
           <w:b/>
@@ -1286,13 +1088,12 @@
         </w:rPr>
         <w:t>netSavings</w:t>
       </w:r>
-      <w:commentRangeEnd w:id="3"/>
-      <w:proofErr w:type="spellEnd"/>
+      <w:commentRangeEnd w:id="4"/>
       <w:r>
         <w:rPr>
           <w:rStyle w:val="CommentReference"/>
         </w:rPr>
-        <w:commentReference w:id="3"/>
+        <w:commentReference w:id="4"/>
       </w:r>
       <w:r>
         <w:rPr>
@@ -1301,7 +1102,6 @@
         </w:rPr>
         <w:t>(</w:t>
       </w:r>
-      <w:proofErr w:type="spellStart"/>
       <w:r>
         <w:rPr>
           <w:b/>
@@ -1310,7 +1110,6 @@
         </w:rPr>
         <w:t>totalCosts,totalCostsBase</w:t>
       </w:r>
-      <w:proofErr w:type="spellEnd"/>
       <w:r>
         <w:rPr>
           <w:b/>
@@ -1334,13 +1133,8 @@
         <w:tab/>
       </w:r>
       <w:r>
-        <w:t xml:space="preserve">pull appropriate summations using </w:t>
-      </w:r>
-      <w:proofErr w:type="spellStart"/>
-      <w:r>
-        <w:t>sumCosts</w:t>
-      </w:r>
-      <w:proofErr w:type="spellEnd"/>
+        <w:t>pull appropriate summations using sumCosts</w:t>
+      </w:r>
     </w:p>
     <w:p>
       <w:pPr>
@@ -1455,82 +1249,69 @@
           <w:lang w:bidi="en-US"/>
         </w:rPr>
         <w:tab/>
-        <w:t xml:space="preserve">Return </w:t>
-      </w:r>
-      <w:proofErr w:type="spellStart"/>
-      <w:r>
-        <w:rPr>
-          <w:rFonts w:eastAsiaTheme="minorEastAsia"/>
-          <w:lang w:bidi="en-US"/>
+        <w:t>Return netSavings</w:t>
+      </w:r>
+    </w:p>
+    <w:p>
+      <w:pPr>
+        <w:rPr>
+          <w:b/>
+          <w:bCs/>
+        </w:rPr>
+      </w:pPr>
+      <w:r>
+        <w:rPr>
+          <w:b/>
+          <w:bCs/>
+        </w:rPr>
+        <w:t>End netSavings</w:t>
+      </w:r>
+    </w:p>
+    <w:p/>
+    <w:p>
+      <w:pPr>
+        <w:rPr>
+          <w:b/>
+          <w:bCs/>
+        </w:rPr>
+      </w:pPr>
+      <w:commentRangeStart w:id="5"/>
+      <w:r>
+        <w:rPr>
+          <w:b/>
+          <w:bCs/>
+        </w:rPr>
+        <w:t>measBCR</w:t>
+      </w:r>
+      <w:commentRangeEnd w:id="5"/>
+      <w:r>
+        <w:rPr>
+          <w:rStyle w:val="CommentReference"/>
+        </w:rPr>
+        <w:commentReference w:id="5"/>
+      </w:r>
+      <w:r>
+        <w:rPr>
+          <w:b/>
+          <w:bCs/>
+        </w:rPr>
+        <w:t>(</w:t>
+      </w:r>
+      <w:r>
+        <w:rPr>
+          <w:b/>
+          <w:bCs/>
+          <w:highlight w:val="yellow"/>
         </w:rPr>
         <w:t>netSavings</w:t>
       </w:r>
-      <w:proofErr w:type="spellEnd"/>
-    </w:p>
-    <w:p>
-      <w:pPr>
-        <w:rPr>
-          <w:b/>
-          <w:bCs/>
-        </w:rPr>
-      </w:pPr>
-      <w:r>
-        <w:rPr>
-          <w:b/>
-          <w:bCs/>
-        </w:rPr>
-        <w:t xml:space="preserve">End </w:t>
-      </w:r>
-      <w:proofErr w:type="spellStart"/>
-      <w:r>
-        <w:rPr>
-          <w:b/>
-          <w:bCs/>
-        </w:rPr>
-        <w:t>netSavings</w:t>
-      </w:r>
-      <w:proofErr w:type="spellEnd"/>
-    </w:p>
-    <w:p/>
-    <w:p>
-      <w:pPr>
-        <w:rPr>
-          <w:b/>
-          <w:bCs/>
-        </w:rPr>
-      </w:pPr>
-      <w:commentRangeStart w:id="4"/>
-      <w:proofErr w:type="spellStart"/>
-      <w:r>
-        <w:rPr>
-          <w:b/>
-          <w:bCs/>
-        </w:rPr>
-        <w:t>measBCR</w:t>
-      </w:r>
-      <w:commentRangeEnd w:id="4"/>
-      <w:proofErr w:type="spellEnd"/>
-      <w:r>
-        <w:rPr>
-          <w:rStyle w:val="CommentReference"/>
-        </w:rPr>
-        <w:commentReference w:id="4"/>
-      </w:r>
-      <w:r>
-        <w:rPr>
-          <w:b/>
-          <w:bCs/>
-        </w:rPr>
-        <w:t>(</w:t>
-      </w:r>
-      <w:proofErr w:type="spellStart"/>
       <w:r>
         <w:rPr>
           <w:b/>
           <w:bCs/>
           <w:highlight w:val="yellow"/>
         </w:rPr>
-        <w:t>netSavings</w:t>
+        <w:t>,</w:t>
       </w:r>
       <w:r>
         <w:rPr>
@@ -1538,7 +1319,7 @@
           <w:bCs/>
           <w:highlight w:val="yellow"/>
         </w:rPr>
-        <w:t>,</w:t>
+        <w:t>totalCostsInv,totalCostsInvBase</w:t>
       </w:r>
       <w:r>
         <w:rPr>
@@ -1546,15 +1327,6 @@
           <w:bCs/>
           <w:highlight w:val="yellow"/>
         </w:rPr>
-        <w:t>totalCostsInv,totalCostsInvBase</w:t>
-      </w:r>
-      <w:proofErr w:type="spellEnd"/>
-      <w:r>
-        <w:rPr>
-          <w:b/>
-          <w:bCs/>
-          <w:highlight w:val="yellow"/>
-        </w:rPr>
         <w:t>)</w:t>
       </w:r>
     </w:p>
@@ -1563,22 +1335,12 @@
         <w:tab/>
         <w:t xml:space="preserve">pull appropriate summations using </w:t>
       </w:r>
-      <w:proofErr w:type="spellStart"/>
-      <w:r>
-        <w:t>netSavings</w:t>
-      </w:r>
-      <w:proofErr w:type="spellEnd"/>
-      <w:r>
-        <w:t>,</w:t>
-      </w:r>
-      <w:r>
-        <w:t xml:space="preserve"> </w:t>
-      </w:r>
-      <w:proofErr w:type="spellStart"/>
-      <w:r>
-        <w:t>sumCostsInv</w:t>
-      </w:r>
-      <w:proofErr w:type="spellEnd"/>
+      <w:r>
+        <w:t>netSavings,</w:t>
+      </w:r>
+      <w:r>
+        <w:t xml:space="preserve"> sumCostsInv</w:t>
+      </w:r>
     </w:p>
     <w:p>
       <w:pPr>
@@ -1753,18 +1515,16 @@
         <w:rPr>
           <w:rFonts w:eastAsiaTheme="minorEastAsia"/>
         </w:rPr>
-        <w:t xml:space="preserve">Return </w:t>
-      </w:r>
-      <w:proofErr w:type="spellStart"/>
+        <w:t>Return measBCR</w:t>
+      </w:r>
+    </w:p>
+    <w:p>
       <w:r>
         <w:rPr>
           <w:rFonts w:eastAsiaTheme="minorEastAsia"/>
         </w:rPr>
-        <w:t>measBCR</w:t>
-      </w:r>
-      <w:proofErr w:type="spellEnd"/>
-    </w:p>
-    <w:p>
+        <w:tab/>
+      </w:r>
       <w:r>
         <w:rPr>
           <w:rFonts w:eastAsiaTheme="minorEastAsia"/>
@@ -1772,72 +1532,74 @@
         <w:tab/>
       </w:r>
       <w:r>
+        <w:t>Elseif Denominator &lt; 0 and Numerator &gt; 0, then BCR is infinity</w:t>
+      </w:r>
+    </w:p>
+    <w:p>
+      <w:pPr>
+        <w:ind w:left="720" w:firstLine="720"/>
+      </w:pPr>
+      <w:r>
+        <w:t>Elseif Denominator &lt; 0 and Numerator &lt; 0, then BCR “Not Calculated”</w:t>
+      </w:r>
+    </w:p>
+    <w:p>
+      <w:pPr>
         <w:rPr>
           <w:rFonts w:eastAsiaTheme="minorEastAsia"/>
         </w:rPr>
-        <w:tab/>
-      </w:r>
-      <w:r>
-        <w:t>Elseif Denominator &lt; 0 and Numerator &gt; 0, then BCR is infinity</w:t>
-      </w:r>
-    </w:p>
-    <w:p>
-      <w:pPr>
-        <w:ind w:left="720" w:firstLine="720"/>
-      </w:pPr>
-      <w:r>
-        <w:t>Elseif Denominator &lt; 0 and Numerator &lt; 0, then BCR “Not Calculated”</w:t>
-      </w:r>
-    </w:p>
-    <w:p>
-      <w:pPr>
+      </w:pPr>
+      <w:r>
         <w:rPr>
           <w:rFonts w:eastAsiaTheme="minorEastAsia"/>
         </w:rPr>
-      </w:pPr>
-      <w:r>
+        <w:tab/>
+        <w:t>Else</w:t>
+      </w:r>
+    </w:p>
+    <w:p>
+      <w:pPr>
         <w:rPr>
           <w:rFonts w:eastAsiaTheme="minorEastAsia"/>
         </w:rPr>
-        <w:tab/>
-        <w:t>Else</w:t>
-      </w:r>
-    </w:p>
-    <w:p>
-      <w:pPr>
+      </w:pPr>
+      <w:r>
         <w:rPr>
           <w:rFonts w:eastAsiaTheme="minorEastAsia"/>
         </w:rPr>
-      </w:pPr>
+        <w:tab/>
+      </w:r>
       <w:r>
         <w:rPr>
           <w:rFonts w:eastAsiaTheme="minorEastAsia"/>
         </w:rPr>
         <w:tab/>
-      </w:r>
-      <w:r>
+        <w:t>Return BCR incalculable as investment costs are equal</w:t>
+      </w:r>
+    </w:p>
+    <w:p>
+      <w:pPr>
         <w:rPr>
           <w:rFonts w:eastAsiaTheme="minorEastAsia"/>
-        </w:rPr>
-        <w:tab/>
-        <w:t>Return BCR incalculable as investment costs are equal</w:t>
-      </w:r>
-    </w:p>
-    <w:p>
-      <w:pPr>
+          <w:b/>
+          <w:bCs/>
+        </w:rPr>
+      </w:pPr>
+      <w:r>
         <w:rPr>
           <w:rFonts w:eastAsiaTheme="minorEastAsia"/>
           <w:b/>
           <w:bCs/>
         </w:rPr>
-      </w:pPr>
+        <w:t>E</w:t>
+      </w:r>
       <w:r>
         <w:rPr>
           <w:rFonts w:eastAsiaTheme="minorEastAsia"/>
           <w:b/>
           <w:bCs/>
         </w:rPr>
-        <w:t>E</w:t>
+        <w:t>nd</w:t>
       </w:r>
       <w:r>
         <w:rPr>
@@ -1845,44 +1607,26 @@
           <w:b/>
           <w:bCs/>
         </w:rPr>
-        <w:t>nd</w:t>
-      </w:r>
-      <w:r>
+        <w:t xml:space="preserve"> measBCR</w:t>
+      </w:r>
+    </w:p>
+    <w:p>
+      <w:pPr>
         <w:rPr>
           <w:rFonts w:eastAsiaTheme="minorEastAsia"/>
           <w:b/>
           <w:bCs/>
         </w:rPr>
-        <w:t xml:space="preserve"> </w:t>
-      </w:r>
-      <w:proofErr w:type="spellStart"/>
-      <w:r>
-        <w:rPr>
-          <w:rFonts w:eastAsiaTheme="minorEastAsia"/>
-          <w:b/>
-          <w:bCs/>
-        </w:rPr>
-        <w:t>measBCR</w:t>
-      </w:r>
-      <w:proofErr w:type="spellEnd"/>
-    </w:p>
-    <w:p>
-      <w:pPr>
-        <w:rPr>
-          <w:rFonts w:eastAsiaTheme="minorEastAsia"/>
-          <w:b/>
-          <w:bCs/>
-        </w:rPr>
-      </w:pPr>
-    </w:p>
-    <w:p>
-      <w:pPr>
-        <w:rPr>
-          <w:b/>
-          <w:bCs/>
-        </w:rPr>
-      </w:pPr>
-      <w:commentRangeStart w:id="5"/>
+      </w:pPr>
+    </w:p>
+    <w:p>
+      <w:pPr>
+        <w:rPr>
+          <w:b/>
+          <w:bCs/>
+        </w:rPr>
+      </w:pPr>
+      <w:commentRangeStart w:id="6"/>
       <w:r>
         <w:rPr>
           <w:b/>
@@ -1890,12 +1634,12 @@
         </w:rPr>
         <w:t>measSIR</w:t>
       </w:r>
-      <w:commentRangeEnd w:id="5"/>
+      <w:commentRangeEnd w:id="6"/>
       <w:r>
         <w:rPr>
           <w:rStyle w:val="CommentReference"/>
         </w:rPr>
-        <w:commentReference w:id="5"/>
+        <w:commentReference w:id="6"/>
       </w:r>
       <w:r>
         <w:rPr>
@@ -1911,65 +1655,20 @@
           <w:bCs/>
           <w:highlight w:val="yellow"/>
         </w:rPr>
-        <w:t>totalCostsInv,totalCostsNonInv,</w:t>
-      </w:r>
-      <w:r>
-        <w:rPr>
-          <w:b/>
-          <w:bCs/>
-          <w:highlight w:val="yellow"/>
-        </w:rPr>
-        <w:t>totalCostsInv</w:t>
-      </w:r>
-      <w:r>
-        <w:rPr>
-          <w:b/>
-          <w:bCs/>
-          <w:highlight w:val="yellow"/>
-        </w:rPr>
-        <w:t>Base</w:t>
-      </w:r>
-      <w:r>
-        <w:rPr>
-          <w:b/>
-          <w:bCs/>
-          <w:highlight w:val="yellow"/>
-        </w:rPr>
-        <w:t>,totalCostsNonInv</w:t>
-      </w:r>
-      <w:r>
-        <w:rPr>
-          <w:b/>
-          <w:bCs/>
-          <w:highlight w:val="yellow"/>
-        </w:rPr>
-        <w:t>Base)</w:t>
-      </w:r>
-    </w:p>
-    <w:p>
-      <w:r>
-        <w:rPr>
-          <w:b/>
-          <w:bCs/>
-        </w:rPr>
-        <w:tab/>
-      </w:r>
-      <w:r>
-        <w:t xml:space="preserve">pull appropriate summations using </w:t>
-      </w:r>
-      <w:proofErr w:type="spellStart"/>
-      <w:r>
-        <w:t>sumCostsInv</w:t>
-      </w:r>
-      <w:proofErr w:type="spellEnd"/>
-      <w:r>
-        <w:t xml:space="preserve">, </w:t>
-      </w:r>
-      <w:proofErr w:type="spellStart"/>
-      <w:r>
-        <w:t>sumCostsNonInv</w:t>
-      </w:r>
-      <w:proofErr w:type="spellEnd"/>
+        <w:t>totalCostsInv,totalCostsNonInv,totalCostsInvBase,totalCostsNonInvBase)</w:t>
+      </w:r>
+    </w:p>
+    <w:p>
+      <w:r>
+        <w:rPr>
+          <w:b/>
+          <w:bCs/>
+        </w:rPr>
+        <w:tab/>
+      </w:r>
+      <w:r>
+        <w:t>pull appropriate summations using sumCostsInv, sumCostsNonInv</w:t>
+      </w:r>
     </w:p>
     <w:p>
       <w:r>
@@ -2193,17 +1892,8 @@
           <w:bCs/>
         </w:rPr>
         <w:tab/>
-        <w:t xml:space="preserve">Return </w:t>
-      </w:r>
-      <w:proofErr w:type="spellStart"/>
-      <w:r>
-        <w:rPr>
-          <w:rFonts w:eastAsiaTheme="minorEastAsia"/>
-          <w:bCs/>
-        </w:rPr>
-        <w:t>measSIR</w:t>
-      </w:r>
-      <w:proofErr w:type="spellEnd"/>
+        <w:t>Return measSIR</w:t>
+      </w:r>
     </w:p>
     <w:p>
       <w:pPr>
@@ -2256,35 +1946,25 @@
           <w:b/>
           <w:bCs/>
         </w:rPr>
-        <w:t xml:space="preserve">End </w:t>
-      </w:r>
-      <w:proofErr w:type="spellStart"/>
-      <w:r>
-        <w:rPr>
-          <w:b/>
-          <w:bCs/>
-        </w:rPr>
-        <w:t>measSIR</w:t>
-      </w:r>
-      <w:proofErr w:type="spellEnd"/>
-    </w:p>
-    <w:p>
-      <w:pPr>
-        <w:rPr>
-          <w:b/>
-          <w:bCs/>
-        </w:rPr>
-      </w:pPr>
-    </w:p>
-    <w:p>
-      <w:pPr>
-        <w:rPr>
-          <w:b/>
-          <w:bCs/>
-        </w:rPr>
-      </w:pPr>
-      <w:commentRangeStart w:id="6"/>
-      <w:proofErr w:type="spellStart"/>
+        <w:t>End measSIR</w:t>
+      </w:r>
+    </w:p>
+    <w:p>
+      <w:pPr>
+        <w:rPr>
+          <w:b/>
+          <w:bCs/>
+        </w:rPr>
+      </w:pPr>
+    </w:p>
+    <w:p>
+      <w:pPr>
+        <w:rPr>
+          <w:b/>
+          <w:bCs/>
+        </w:rPr>
+      </w:pPr>
+      <w:commentRangeStart w:id="7"/>
       <w:r>
         <w:rPr>
           <w:b/>
@@ -2292,27 +1972,19 @@
         </w:rPr>
         <w:t>meas</w:t>
       </w:r>
-      <w:commentRangeEnd w:id="6"/>
+      <w:commentRangeEnd w:id="7"/>
       <w:r>
         <w:rPr>
           <w:rStyle w:val="CommentReference"/>
         </w:rPr>
-        <w:commentReference w:id="6"/>
-      </w:r>
-      <w:r>
-        <w:rPr>
-          <w:b/>
-          <w:bCs/>
-        </w:rPr>
-        <w:t>AIRR</w:t>
-      </w:r>
-      <w:proofErr w:type="spellEnd"/>
-      <w:r>
-        <w:rPr>
-          <w:b/>
-          <w:bCs/>
-        </w:rPr>
-        <w:t>(</w:t>
+        <w:commentReference w:id="7"/>
+      </w:r>
+      <w:r>
+        <w:rPr>
+          <w:b/>
+          <w:bCs/>
+        </w:rPr>
+        <w:t>AIRR(</w:t>
       </w:r>
       <w:r>
         <w:rPr>
@@ -2338,13 +2010,8 @@
         <w:tab/>
       </w:r>
       <w:r>
-        <w:t xml:space="preserve">calculate SIR for </w:t>
-      </w:r>
-      <w:proofErr w:type="spellStart"/>
-      <w:r>
-        <w:t>altID</w:t>
-      </w:r>
-      <w:proofErr w:type="spellEnd"/>
+        <w:t>calculate SIR for altID</w:t>
+      </w:r>
     </w:p>
     <w:p>
       <w:pPr>
@@ -2526,16 +2193,8 @@
         <w:rPr>
           <w:rFonts w:eastAsiaTheme="minorEastAsia"/>
         </w:rPr>
-        <w:t xml:space="preserve">Return </w:t>
-      </w:r>
-      <w:proofErr w:type="spellStart"/>
-      <w:r>
-        <w:rPr>
-          <w:rFonts w:eastAsiaTheme="minorEastAsia"/>
-        </w:rPr>
-        <w:t>measAIRR</w:t>
-      </w:r>
-      <w:proofErr w:type="spellEnd"/>
+        <w:t>Return measAIRR</w:t>
+      </w:r>
     </w:p>
     <w:p>
       <w:pPr>
@@ -2561,35 +2220,25 @@
           <w:b/>
           <w:bCs/>
         </w:rPr>
-        <w:t xml:space="preserve">end </w:t>
-      </w:r>
-      <w:proofErr w:type="spellStart"/>
-      <w:r>
-        <w:rPr>
-          <w:b/>
-          <w:bCs/>
-        </w:rPr>
-        <w:t>measAIRR</w:t>
-      </w:r>
-      <w:proofErr w:type="spellEnd"/>
-    </w:p>
-    <w:p>
-      <w:pPr>
-        <w:rPr>
-          <w:b/>
-          <w:bCs/>
-        </w:rPr>
-      </w:pPr>
-    </w:p>
-    <w:p>
-      <w:pPr>
-        <w:rPr>
-          <w:b/>
-          <w:bCs/>
-        </w:rPr>
-      </w:pPr>
-      <w:commentRangeStart w:id="7"/>
-      <w:proofErr w:type="spellStart"/>
+        <w:t>end measAIRR</w:t>
+      </w:r>
+    </w:p>
+    <w:p>
+      <w:pPr>
+        <w:rPr>
+          <w:b/>
+          <w:bCs/>
+        </w:rPr>
+      </w:pPr>
+    </w:p>
+    <w:p>
+      <w:pPr>
+        <w:rPr>
+          <w:b/>
+          <w:bCs/>
+        </w:rPr>
+      </w:pPr>
+      <w:commentRangeStart w:id="8"/>
       <w:r>
         <w:rPr>
           <w:b/>
@@ -2597,37 +2246,21 @@
         </w:rPr>
         <w:t>meas</w:t>
       </w:r>
-      <w:commentRangeEnd w:id="7"/>
+      <w:commentRangeEnd w:id="8"/>
       <w:r>
         <w:rPr>
           <w:rStyle w:val="CommentReference"/>
         </w:rPr>
-        <w:commentReference w:id="7"/>
-      </w:r>
-      <w:r>
-        <w:rPr>
-          <w:b/>
-          <w:bCs/>
-        </w:rPr>
-        <w:t>DeltaQ</w:t>
-      </w:r>
-      <w:proofErr w:type="spellEnd"/>
-      <w:r>
-        <w:rPr>
-          <w:b/>
-          <w:bCs/>
-        </w:rPr>
-        <w:t xml:space="preserve"> (</w:t>
-      </w:r>
-      <w:proofErr w:type="spellStart"/>
-      <w:r>
-        <w:rPr>
-          <w:b/>
-          <w:bCs/>
-        </w:rPr>
-        <w:t>altID,</w:t>
-      </w:r>
-      <w:commentRangeStart w:id="8"/>
+        <w:commentReference w:id="8"/>
+      </w:r>
+      <w:r>
+        <w:rPr>
+          <w:b/>
+          <w:bCs/>
+        </w:rPr>
+        <w:t>DeltaQ (altID,</w:t>
+      </w:r>
+      <w:commentRangeStart w:id="9"/>
       <w:r>
         <w:rPr>
           <w:b/>
@@ -2635,57 +2268,25 @@
         </w:rPr>
         <w:t>altIDBase</w:t>
       </w:r>
-      <w:commentRangeEnd w:id="8"/>
+      <w:commentRangeEnd w:id="9"/>
       <w:r>
         <w:rPr>
           <w:rStyle w:val="CommentReference"/>
         </w:rPr>
-        <w:commentReference w:id="8"/>
-      </w:r>
-      <w:r>
-        <w:rPr>
-          <w:b/>
-          <w:bCs/>
-        </w:rPr>
-        <w:t>,tag</w:t>
-      </w:r>
-      <w:proofErr w:type="spellEnd"/>
-      <w:r>
-        <w:rPr>
-          <w:b/>
-          <w:bCs/>
-        </w:rPr>
-        <w:t>)</w:t>
-      </w:r>
-    </w:p>
-    <w:p>
-      <w:r>
-        <w:tab/>
-        <w:t xml:space="preserve">pull </w:t>
-      </w:r>
-      <w:proofErr w:type="spellStart"/>
-      <w:r>
-        <w:t>totalTagQ</w:t>
-      </w:r>
-      <w:proofErr w:type="spellEnd"/>
-      <w:r>
-        <w:t xml:space="preserve"> from </w:t>
-      </w:r>
-      <w:proofErr w:type="spellStart"/>
-      <w:r>
-        <w:t>altID</w:t>
-      </w:r>
-      <w:proofErr w:type="spellEnd"/>
-      <w:r>
-        <w:t xml:space="preserve"> and </w:t>
-      </w:r>
-      <w:proofErr w:type="spellStart"/>
-      <w:r>
-        <w:t>altIDBase</w:t>
-      </w:r>
-      <w:proofErr w:type="spellEnd"/>
-      <w:r>
-        <w:t xml:space="preserve"> for chosen tag</w:t>
+        <w:commentReference w:id="9"/>
+      </w:r>
+      <w:r>
+        <w:rPr>
+          <w:b/>
+          <w:bCs/>
+        </w:rPr>
+        <w:t>,tag)</w:t>
+      </w:r>
+    </w:p>
+    <w:p>
+      <w:r>
+        <w:tab/>
+        <w:t>pull totalTagQ from altID and altIDBase for chosen tag</w:t>
       </w:r>
       <w:r>
         <w:t xml:space="preserve"> (Main will have access to this)</w:t>
@@ -2781,37 +2382,23 @@
       </w:r>
       <w:r>
         <w:tab/>
-        <w:t xml:space="preserve">Return </w:t>
-      </w:r>
-      <w:proofErr w:type="spellStart"/>
-      <w:r>
-        <w:t>measDeltaQ</w:t>
-      </w:r>
-      <w:proofErr w:type="spellEnd"/>
-    </w:p>
-    <w:p>
-      <w:pPr>
-        <w:rPr>
-          <w:b/>
-          <w:bCs/>
-        </w:rPr>
-      </w:pPr>
-      <w:r>
-        <w:rPr>
-          <w:b/>
-          <w:bCs/>
-        </w:rPr>
-        <w:t xml:space="preserve">End </w:t>
-      </w:r>
-      <w:proofErr w:type="spellStart"/>
-      <w:r>
-        <w:rPr>
-          <w:b/>
-          <w:bCs/>
-        </w:rPr>
-        <w:t>measDeltaQ</w:t>
-      </w:r>
-      <w:proofErr w:type="spellEnd"/>
+        <w:t>Return measDeltaQ</w:t>
+      </w:r>
+    </w:p>
+    <w:p>
+      <w:pPr>
+        <w:rPr>
+          <w:b/>
+          <w:bCs/>
+        </w:rPr>
+      </w:pPr>
+      <w:r>
+        <w:rPr>
+          <w:b/>
+          <w:bCs/>
+        </w:rPr>
+        <w:t>End measDeltaQ</w:t>
+      </w:r>
     </w:p>
     <w:p/>
     <w:p>
@@ -2821,8 +2408,7 @@
           <w:bCs/>
         </w:rPr>
       </w:pPr>
-      <w:commentRangeStart w:id="9"/>
-      <w:proofErr w:type="spellStart"/>
+      <w:commentRangeStart w:id="10"/>
       <w:r>
         <w:rPr>
           <w:b/>
@@ -2830,29 +2416,20 @@
         </w:rPr>
         <w:t>meas</w:t>
       </w:r>
-      <w:commentRangeEnd w:id="9"/>
+      <w:commentRangeEnd w:id="10"/>
       <w:r>
         <w:rPr>
           <w:rStyle w:val="CommentReference"/>
         </w:rPr>
-        <w:commentReference w:id="9"/>
-      </w:r>
-      <w:r>
-        <w:rPr>
-          <w:b/>
-          <w:bCs/>
-        </w:rPr>
-        <w:t>NSPerQ</w:t>
-      </w:r>
-      <w:proofErr w:type="spellEnd"/>
-      <w:r>
-        <w:rPr>
-          <w:b/>
-          <w:bCs/>
-        </w:rPr>
-        <w:t xml:space="preserve"> (</w:t>
-      </w:r>
-      <w:proofErr w:type="spellStart"/>
+        <w:commentReference w:id="10"/>
+      </w:r>
+      <w:r>
+        <w:rPr>
+          <w:b/>
+          <w:bCs/>
+        </w:rPr>
+        <w:t>NSPerQ (</w:t>
+      </w:r>
       <w:r>
         <w:rPr>
           <w:b/>
@@ -2867,7 +2444,7 @@
         </w:rPr>
         <w:t>altID,</w:t>
       </w:r>
-      <w:commentRangeStart w:id="10"/>
+      <w:commentRangeStart w:id="11"/>
       <w:r>
         <w:rPr>
           <w:b/>
@@ -2875,65 +2452,25 @@
         </w:rPr>
         <w:t>altIDBase</w:t>
       </w:r>
-      <w:commentRangeEnd w:id="10"/>
+      <w:commentRangeEnd w:id="11"/>
       <w:r>
         <w:rPr>
           <w:rStyle w:val="CommentReference"/>
         </w:rPr>
-        <w:commentReference w:id="10"/>
-      </w:r>
-      <w:r>
-        <w:rPr>
-          <w:b/>
-          <w:bCs/>
-        </w:rPr>
-        <w:t>,tag</w:t>
-      </w:r>
-      <w:proofErr w:type="spellEnd"/>
-      <w:r>
-        <w:rPr>
-          <w:b/>
-          <w:bCs/>
-        </w:rPr>
-        <w:t>)</w:t>
-      </w:r>
-    </w:p>
-    <w:p>
-      <w:r>
-        <w:tab/>
-        <w:t xml:space="preserve">get </w:t>
-      </w:r>
-      <w:proofErr w:type="spellStart"/>
-      <w:r>
-        <w:t>measDeltaQ</w:t>
-      </w:r>
-      <w:proofErr w:type="spellEnd"/>
-      <w:r>
-        <w:t>(</w:t>
-      </w:r>
-      <w:proofErr w:type="spellStart"/>
-      <w:r>
-        <w:t>altID,altIDBase,tag</w:t>
-      </w:r>
-      <w:proofErr w:type="spellEnd"/>
-      <w:r>
-        <w:t xml:space="preserve">) for chosen tag and </w:t>
-      </w:r>
-      <w:proofErr w:type="spellStart"/>
-      <w:r>
-        <w:t>netSavings</w:t>
-      </w:r>
-      <w:proofErr w:type="spellEnd"/>
-      <w:r>
-        <w:t>(</w:t>
-      </w:r>
-      <w:proofErr w:type="spellStart"/>
-      <w:r>
-        <w:t>altID,altIDBase</w:t>
-      </w:r>
-      <w:proofErr w:type="spellEnd"/>
-      <w:r>
-        <w:t>)</w:t>
+        <w:commentReference w:id="11"/>
+      </w:r>
+      <w:r>
+        <w:rPr>
+          <w:b/>
+          <w:bCs/>
+        </w:rPr>
+        <w:t>,tag)</w:t>
+      </w:r>
+    </w:p>
+    <w:p>
+      <w:r>
+        <w:tab/>
+        <w:t>get measDeltaQ(altID,altIDBase,tag) for chosen tag and netSavings(altID,altIDBase)</w:t>
       </w:r>
     </w:p>
     <w:p>
@@ -3031,29 +2568,54 @@
     <w:p>
       <w:r>
         <w:tab/>
-        <w:t xml:space="preserve">Return </w:t>
-      </w:r>
-      <w:proofErr w:type="spellStart"/>
-      <w:r>
-        <w:t>measNSPerQ</w:t>
-      </w:r>
-      <w:proofErr w:type="spellEnd"/>
-    </w:p>
-    <w:p>
-      <w:pPr>
-        <w:rPr>
-          <w:b/>
-          <w:bCs/>
-        </w:rPr>
-      </w:pPr>
-      <w:r>
-        <w:rPr>
-          <w:b/>
-          <w:bCs/>
-        </w:rPr>
-        <w:t xml:space="preserve">End </w:t>
-      </w:r>
-      <w:proofErr w:type="spellStart"/>
+        <w:t>Return measNSPerQ</w:t>
+      </w:r>
+    </w:p>
+    <w:p>
+      <w:pPr>
+        <w:rPr>
+          <w:b/>
+          <w:bCs/>
+        </w:rPr>
+      </w:pPr>
+      <w:r>
+        <w:rPr>
+          <w:b/>
+          <w:bCs/>
+        </w:rPr>
+        <w:t>End meas</w:t>
+      </w:r>
+      <w:r>
+        <w:rPr>
+          <w:b/>
+          <w:bCs/>
+        </w:rPr>
+        <w:t>NSPer</w:t>
+      </w:r>
+      <w:r>
+        <w:rPr>
+          <w:b/>
+          <w:bCs/>
+        </w:rPr>
+        <w:t>Q</w:t>
+      </w:r>
+    </w:p>
+    <w:p>
+      <w:pPr>
+        <w:rPr>
+          <w:b/>
+          <w:bCs/>
+        </w:rPr>
+      </w:pPr>
+    </w:p>
+    <w:p>
+      <w:pPr>
+        <w:rPr>
+          <w:b/>
+          <w:bCs/>
+        </w:rPr>
+      </w:pPr>
+      <w:commentRangeStart w:id="12"/>
       <w:r>
         <w:rPr>
           <w:b/>
@@ -3061,69 +2623,20 @@
         </w:rPr>
         <w:t>meas</w:t>
       </w:r>
-      <w:r>
-        <w:rPr>
-          <w:b/>
-          <w:bCs/>
-        </w:rPr>
-        <w:t>NSPer</w:t>
-      </w:r>
-      <w:r>
-        <w:rPr>
-          <w:b/>
-          <w:bCs/>
-        </w:rPr>
-        <w:t>Q</w:t>
-      </w:r>
-      <w:proofErr w:type="spellEnd"/>
-    </w:p>
-    <w:p>
-      <w:pPr>
-        <w:rPr>
-          <w:b/>
-          <w:bCs/>
-        </w:rPr>
-      </w:pPr>
-    </w:p>
-    <w:p>
-      <w:pPr>
-        <w:rPr>
-          <w:b/>
-          <w:bCs/>
-        </w:rPr>
-      </w:pPr>
-      <w:commentRangeStart w:id="11"/>
-      <w:proofErr w:type="spellStart"/>
-      <w:r>
-        <w:rPr>
-          <w:b/>
-          <w:bCs/>
-        </w:rPr>
-        <w:t>meas</w:t>
-      </w:r>
-      <w:commentRangeEnd w:id="11"/>
+      <w:commentRangeEnd w:id="12"/>
       <w:r>
         <w:rPr>
           <w:rStyle w:val="CommentReference"/>
         </w:rPr>
-        <w:commentReference w:id="11"/>
-      </w:r>
-      <w:r>
-        <w:rPr>
-          <w:b/>
-          <w:bCs/>
-        </w:rPr>
-        <w:t>NSPerPctQ</w:t>
-      </w:r>
-      <w:proofErr w:type="spellEnd"/>
-      <w:r>
-        <w:rPr>
-          <w:b/>
-          <w:bCs/>
-        </w:rPr>
-        <w:t xml:space="preserve"> (</w:t>
-      </w:r>
-      <w:proofErr w:type="spellStart"/>
+        <w:commentReference w:id="12"/>
+      </w:r>
+      <w:r>
+        <w:rPr>
+          <w:b/>
+          <w:bCs/>
+        </w:rPr>
+        <w:t>NSPerPctQ (</w:t>
+      </w:r>
       <w:r>
         <w:rPr>
           <w:b/>
@@ -3138,7 +2651,7 @@
         </w:rPr>
         <w:t>altID,</w:t>
       </w:r>
-      <w:commentRangeStart w:id="12"/>
+      <w:commentRangeStart w:id="13"/>
       <w:r>
         <w:rPr>
           <w:b/>
@@ -3146,85 +2659,32 @@
         </w:rPr>
         <w:t>altIDBase</w:t>
       </w:r>
-      <w:commentRangeEnd w:id="12"/>
+      <w:commentRangeEnd w:id="13"/>
       <w:r>
         <w:rPr>
           <w:rStyle w:val="CommentReference"/>
         </w:rPr>
-        <w:commentReference w:id="12"/>
-      </w:r>
-      <w:r>
-        <w:rPr>
-          <w:b/>
-          <w:bCs/>
-        </w:rPr>
-        <w:t>,tag</w:t>
-      </w:r>
-      <w:proofErr w:type="spellEnd"/>
-      <w:r>
-        <w:rPr>
-          <w:b/>
-          <w:bCs/>
-        </w:rPr>
-        <w:t>)</w:t>
-      </w:r>
-    </w:p>
-    <w:p>
-      <w:r>
-        <w:tab/>
-        <w:t xml:space="preserve">get </w:t>
-      </w:r>
-      <w:proofErr w:type="spellStart"/>
-      <w:r>
-        <w:t>measDeltaQ</w:t>
-      </w:r>
-      <w:proofErr w:type="spellEnd"/>
-      <w:r>
-        <w:t>(</w:t>
-      </w:r>
-      <w:proofErr w:type="spellStart"/>
-      <w:r>
-        <w:t>altID,altIDBase,tag</w:t>
-      </w:r>
-      <w:proofErr w:type="spellEnd"/>
-      <w:r>
-        <w:t xml:space="preserve">) for chosen tag and </w:t>
-      </w:r>
-      <w:proofErr w:type="spellStart"/>
-      <w:r>
-        <w:t>netSavings</w:t>
-      </w:r>
-      <w:proofErr w:type="spellEnd"/>
-      <w:r>
-        <w:t>(</w:t>
-      </w:r>
-      <w:proofErr w:type="spellStart"/>
-      <w:r>
-        <w:t>altID,altIDBase</w:t>
-      </w:r>
-      <w:proofErr w:type="spellEnd"/>
-      <w:r>
-        <w:t>)</w:t>
-      </w:r>
-    </w:p>
-    <w:p>
-      <w:r>
-        <w:tab/>
-        <w:t xml:space="preserve">pull </w:t>
-      </w:r>
-      <w:proofErr w:type="spellStart"/>
-      <w:r>
-        <w:t>totalTagQ</w:t>
-      </w:r>
-      <w:proofErr w:type="spellEnd"/>
-      <w:r>
-        <w:t xml:space="preserve"> from </w:t>
-      </w:r>
-      <w:proofErr w:type="spellStart"/>
-      <w:r>
-        <w:t>altIDBase</w:t>
-      </w:r>
-      <w:proofErr w:type="spellEnd"/>
+        <w:commentReference w:id="13"/>
+      </w:r>
+      <w:r>
+        <w:rPr>
+          <w:b/>
+          <w:bCs/>
+        </w:rPr>
+        <w:t>,tag)</w:t>
+      </w:r>
+    </w:p>
+    <w:p>
+      <w:r>
+        <w:tab/>
+        <w:t>get measDeltaQ(altID,altIDBase,tag) for chosen tag and netSavings(altID,altIDBase)</w:t>
+      </w:r>
+    </w:p>
+    <w:p>
+      <w:r>
+        <w:tab/>
+        <w:t>pull totalTagQ from altIDBase</w:t>
+      </w:r>
     </w:p>
     <w:p>
       <w:r>
@@ -3386,23 +2846,41 @@
         <w:ind w:firstLine="720"/>
       </w:pPr>
       <w:r>
-        <w:t xml:space="preserve">Return </w:t>
-      </w:r>
-      <w:proofErr w:type="spellStart"/>
-      <w:r>
-        <w:t>measNSPerPctQ</w:t>
-      </w:r>
-      <w:proofErr w:type="spellEnd"/>
-    </w:p>
-    <w:p>
-      <w:r>
-        <w:rPr>
-          <w:b/>
-          <w:bCs/>
-        </w:rPr>
-        <w:t xml:space="preserve">End </w:t>
-      </w:r>
-      <w:proofErr w:type="spellStart"/>
+        <w:t>Return measNSPerPctQ</w:t>
+      </w:r>
+    </w:p>
+    <w:p>
+      <w:r>
+        <w:rPr>
+          <w:b/>
+          <w:bCs/>
+        </w:rPr>
+        <w:t>End meas</w:t>
+      </w:r>
+      <w:r>
+        <w:rPr>
+          <w:b/>
+          <w:bCs/>
+        </w:rPr>
+        <w:t>NSPerPct</w:t>
+      </w:r>
+      <w:r>
+        <w:rPr>
+          <w:b/>
+          <w:bCs/>
+        </w:rPr>
+        <w:t>Q</w:t>
+      </w:r>
+    </w:p>
+    <w:p/>
+    <w:p>
+      <w:pPr>
+        <w:rPr>
+          <w:b/>
+          <w:bCs/>
+        </w:rPr>
+      </w:pPr>
+      <w:commentRangeStart w:id="14"/>
       <w:r>
         <w:rPr>
           <w:b/>
@@ -3410,62 +2888,20 @@
         </w:rPr>
         <w:t>meas</w:t>
       </w:r>
-      <w:r>
-        <w:rPr>
-          <w:b/>
-          <w:bCs/>
-        </w:rPr>
-        <w:t>NSPerPct</w:t>
-      </w:r>
-      <w:r>
-        <w:rPr>
-          <w:b/>
-          <w:bCs/>
-        </w:rPr>
-        <w:t>Q</w:t>
-      </w:r>
-      <w:proofErr w:type="spellEnd"/>
-    </w:p>
-    <w:p/>
-    <w:p>
-      <w:pPr>
-        <w:rPr>
-          <w:b/>
-          <w:bCs/>
-        </w:rPr>
-      </w:pPr>
-      <w:commentRangeStart w:id="13"/>
-      <w:proofErr w:type="spellStart"/>
-      <w:r>
-        <w:rPr>
-          <w:b/>
-          <w:bCs/>
-        </w:rPr>
-        <w:t>meas</w:t>
-      </w:r>
-      <w:commentRangeEnd w:id="13"/>
+      <w:commentRangeEnd w:id="14"/>
       <w:r>
         <w:rPr>
           <w:rStyle w:val="CommentReference"/>
         </w:rPr>
-        <w:commentReference w:id="13"/>
-      </w:r>
-      <w:r>
-        <w:rPr>
-          <w:b/>
-          <w:bCs/>
-        </w:rPr>
-        <w:t>NSPerPctQ</w:t>
-      </w:r>
-      <w:proofErr w:type="spellEnd"/>
-      <w:r>
-        <w:rPr>
-          <w:b/>
-          <w:bCs/>
-        </w:rPr>
-        <w:t xml:space="preserve"> (</w:t>
-      </w:r>
-      <w:proofErr w:type="spellStart"/>
+        <w:commentReference w:id="14"/>
+      </w:r>
+      <w:r>
+        <w:rPr>
+          <w:b/>
+          <w:bCs/>
+        </w:rPr>
+        <w:t>NSPerPctQ (</w:t>
+      </w:r>
       <w:r>
         <w:rPr>
           <w:b/>
@@ -3480,7 +2916,7 @@
         </w:rPr>
         <w:t>altID,</w:t>
       </w:r>
-      <w:commentRangeStart w:id="14"/>
+      <w:commentRangeStart w:id="15"/>
       <w:r>
         <w:rPr>
           <w:b/>
@@ -3488,85 +2924,32 @@
         </w:rPr>
         <w:t>altIDBase</w:t>
       </w:r>
-      <w:commentRangeEnd w:id="14"/>
+      <w:commentRangeEnd w:id="15"/>
       <w:r>
         <w:rPr>
           <w:rStyle w:val="CommentReference"/>
         </w:rPr>
-        <w:commentReference w:id="14"/>
-      </w:r>
-      <w:r>
-        <w:rPr>
-          <w:b/>
-          <w:bCs/>
-        </w:rPr>
-        <w:t>,tag</w:t>
-      </w:r>
-      <w:proofErr w:type="spellEnd"/>
-      <w:r>
-        <w:rPr>
-          <w:b/>
-          <w:bCs/>
-        </w:rPr>
-        <w:t>)</w:t>
-      </w:r>
-    </w:p>
-    <w:p>
-      <w:r>
-        <w:tab/>
-        <w:t xml:space="preserve">get </w:t>
-      </w:r>
-      <w:proofErr w:type="spellStart"/>
-      <w:r>
-        <w:t>measDeltaQ</w:t>
-      </w:r>
-      <w:proofErr w:type="spellEnd"/>
-      <w:r>
-        <w:t>(</w:t>
-      </w:r>
-      <w:proofErr w:type="spellStart"/>
-      <w:r>
-        <w:t>altID,altIDBase,tag</w:t>
-      </w:r>
-      <w:proofErr w:type="spellEnd"/>
-      <w:r>
-        <w:t xml:space="preserve">) for chosen tag and </w:t>
-      </w:r>
-      <w:proofErr w:type="spellStart"/>
-      <w:r>
-        <w:t>netSavings</w:t>
-      </w:r>
-      <w:proofErr w:type="spellEnd"/>
-      <w:r>
-        <w:t>(</w:t>
-      </w:r>
-      <w:proofErr w:type="spellStart"/>
-      <w:r>
-        <w:t>altID,altIDBase</w:t>
-      </w:r>
-      <w:proofErr w:type="spellEnd"/>
-      <w:r>
-        <w:t>)</w:t>
-      </w:r>
-    </w:p>
-    <w:p>
-      <w:r>
-        <w:tab/>
-        <w:t xml:space="preserve">pull </w:t>
-      </w:r>
-      <w:proofErr w:type="spellStart"/>
-      <w:r>
-        <w:t>totalTagQ</w:t>
-      </w:r>
-      <w:proofErr w:type="spellEnd"/>
-      <w:r>
-        <w:t xml:space="preserve"> from </w:t>
-      </w:r>
-      <w:proofErr w:type="spellStart"/>
-      <w:r>
-        <w:t>altIDBase</w:t>
-      </w:r>
-      <w:proofErr w:type="spellEnd"/>
+        <w:commentReference w:id="15"/>
+      </w:r>
+      <w:r>
+        <w:rPr>
+          <w:b/>
+          <w:bCs/>
+        </w:rPr>
+        <w:t>,tag)</w:t>
+      </w:r>
+    </w:p>
+    <w:p>
+      <w:r>
+        <w:tab/>
+        <w:t>get measDeltaQ(altID,altIDBase,tag) for chosen tag and netSavings(altID,altIDBase)</w:t>
+      </w:r>
+    </w:p>
+    <w:p>
+      <w:r>
+        <w:tab/>
+        <w:t>pull totalTagQ from altIDBase</w:t>
+      </w:r>
     </w:p>
     <w:p>
       <w:r>
@@ -3729,23 +3112,42 @@
         <w:ind w:firstLine="720"/>
       </w:pPr>
       <w:r>
-        <w:t xml:space="preserve">Return </w:t>
-      </w:r>
-      <w:proofErr w:type="spellStart"/>
-      <w:r>
-        <w:t>measNSPerPctQ</w:t>
-      </w:r>
-      <w:proofErr w:type="spellEnd"/>
-    </w:p>
-    <w:p>
-      <w:r>
-        <w:rPr>
-          <w:b/>
-          <w:bCs/>
-        </w:rPr>
-        <w:t xml:space="preserve">End </w:t>
-      </w:r>
-      <w:proofErr w:type="spellStart"/>
+        <w:t>Return measNSPerPctQ</w:t>
+      </w:r>
+    </w:p>
+    <w:p>
+      <w:r>
+        <w:rPr>
+          <w:b/>
+          <w:bCs/>
+        </w:rPr>
+        <w:t>End meas</w:t>
+      </w:r>
+      <w:r>
+        <w:rPr>
+          <w:b/>
+          <w:bCs/>
+        </w:rPr>
+        <w:t>NSPerPct</w:t>
+      </w:r>
+      <w:r>
+        <w:rPr>
+          <w:b/>
+          <w:bCs/>
+        </w:rPr>
+        <w:t>Q</w:t>
+      </w:r>
+    </w:p>
+    <w:p/>
+    <w:p>
+      <w:pPr>
+        <w:rPr>
+          <w:b/>
+          <w:bCs/>
+        </w:rPr>
+      </w:pPr>
+      <w:commentRangeStart w:id="16"/>
+      <w:commentRangeStart w:id="17"/>
       <w:r>
         <w:rPr>
           <w:b/>
@@ -3753,151 +3155,32 @@
         </w:rPr>
         <w:t>meas</w:t>
       </w:r>
-      <w:r>
-        <w:rPr>
-          <w:b/>
-          <w:bCs/>
-        </w:rPr>
-        <w:t>NSPerPct</w:t>
-      </w:r>
-      <w:r>
-        <w:rPr>
-          <w:b/>
-          <w:bCs/>
-        </w:rPr>
-        <w:t>Q</w:t>
-      </w:r>
-      <w:proofErr w:type="spellEnd"/>
-    </w:p>
-    <w:p/>
-    <w:p>
-      <w:pPr>
-        <w:rPr>
-          <w:b/>
-          <w:bCs/>
-        </w:rPr>
-      </w:pPr>
-      <w:commentRangeStart w:id="15"/>
-      <w:commentRangeStart w:id="16"/>
-      <w:proofErr w:type="spellStart"/>
-      <w:r>
-        <w:rPr>
-          <w:b/>
-          <w:bCs/>
-        </w:rPr>
-        <w:t>meas</w:t>
-      </w:r>
-      <w:commentRangeEnd w:id="15"/>
+      <w:commentRangeEnd w:id="16"/>
       <w:r>
         <w:rPr>
           <w:rStyle w:val="CommentReference"/>
         </w:rPr>
-        <w:commentReference w:id="15"/>
-      </w:r>
-      <w:r>
-        <w:rPr>
-          <w:b/>
-          <w:bCs/>
-        </w:rPr>
-        <w:t>NSElasticity</w:t>
-      </w:r>
-      <w:proofErr w:type="spellEnd"/>
-      <w:r>
-        <w:rPr>
-          <w:b/>
-          <w:bCs/>
-        </w:rPr>
-        <w:t xml:space="preserve"> (</w:t>
-      </w:r>
-      <w:proofErr w:type="spellStart"/>
-      <w:r>
-        <w:rPr>
-          <w:b/>
-          <w:bCs/>
-        </w:rPr>
-        <w:t>altID,altIDBase,tag</w:t>
-      </w:r>
-      <w:proofErr w:type="spellEnd"/>
-      <w:r>
-        <w:rPr>
-          <w:b/>
-          <w:bCs/>
-        </w:rPr>
-        <w:t>)</w:t>
-      </w:r>
-    </w:p>
-    <w:p>
-      <w:r>
-        <w:tab/>
-        <w:t xml:space="preserve">get </w:t>
-      </w:r>
-      <w:proofErr w:type="spellStart"/>
-      <w:r>
-        <w:t>measDeltaQ</w:t>
-      </w:r>
-      <w:proofErr w:type="spellEnd"/>
-      <w:r>
-        <w:t>(</w:t>
-      </w:r>
-      <w:proofErr w:type="spellStart"/>
-      <w:r>
-        <w:t>altID,altIDBase,tag</w:t>
-      </w:r>
-      <w:proofErr w:type="spellEnd"/>
-      <w:r>
-        <w:t xml:space="preserve">) for chosen tag and </w:t>
-      </w:r>
-      <w:proofErr w:type="spellStart"/>
-      <w:r>
-        <w:t>netSavings</w:t>
-      </w:r>
-      <w:proofErr w:type="spellEnd"/>
-      <w:r>
-        <w:t>(</w:t>
-      </w:r>
-      <w:proofErr w:type="spellStart"/>
-      <w:r>
-        <w:t>altID,altIDBase</w:t>
-      </w:r>
-      <w:proofErr w:type="spellEnd"/>
-      <w:r>
-        <w:t>)</w:t>
-      </w:r>
-    </w:p>
-    <w:p>
-      <w:r>
-        <w:tab/>
-        <w:t xml:space="preserve">pull </w:t>
-      </w:r>
-      <w:proofErr w:type="spellStart"/>
-      <w:r>
-        <w:t>totalTagQ</w:t>
-      </w:r>
-      <w:proofErr w:type="spellEnd"/>
-      <w:r>
-        <w:t xml:space="preserve"> from </w:t>
-      </w:r>
-      <w:proofErr w:type="spellStart"/>
-      <w:r>
-        <w:t>altIDBase</w:t>
-      </w:r>
-      <w:proofErr w:type="spellEnd"/>
-      <w:r>
-        <w:t xml:space="preserve"> and </w:t>
-      </w:r>
-      <w:proofErr w:type="spellStart"/>
-      <w:r>
-        <w:t>totalCosts</w:t>
-      </w:r>
-      <w:proofErr w:type="spellEnd"/>
-      <w:r>
-        <w:t xml:space="preserve"> from </w:t>
-      </w:r>
-      <w:proofErr w:type="spellStart"/>
-      <w:r>
-        <w:t>altIDBase</w:t>
-      </w:r>
-      <w:proofErr w:type="spellEnd"/>
+        <w:commentReference w:id="16"/>
+      </w:r>
+      <w:r>
+        <w:rPr>
+          <w:b/>
+          <w:bCs/>
+        </w:rPr>
+        <w:t>NSElasticity (altID,altIDBase,tag)</w:t>
+      </w:r>
+    </w:p>
+    <w:p>
+      <w:r>
+        <w:tab/>
+        <w:t>get measDeltaQ(altID,altIDBase,tag) for chosen tag and netSavings(altID,altIDBase)</w:t>
+      </w:r>
+    </w:p>
+    <w:p>
+      <w:r>
+        <w:tab/>
+        <w:t>pull totalTagQ from altIDBase and totalCosts from altIDBase</w:t>
+      </w:r>
     </w:p>
     <w:p>
       <w:r>
@@ -4116,23 +3399,42 @@
         <w:ind w:firstLine="720"/>
       </w:pPr>
       <w:r>
-        <w:t xml:space="preserve">Return </w:t>
-      </w:r>
-      <w:proofErr w:type="spellStart"/>
-      <w:r>
-        <w:t>measNSElasticity</w:t>
-      </w:r>
-      <w:proofErr w:type="spellEnd"/>
-    </w:p>
-    <w:p>
-      <w:r>
-        <w:rPr>
-          <w:b/>
-          <w:bCs/>
-        </w:rPr>
-        <w:t xml:space="preserve">End </w:t>
-      </w:r>
-      <w:proofErr w:type="spellStart"/>
+        <w:t>Return measNSElasticity</w:t>
+      </w:r>
+    </w:p>
+    <w:p>
+      <w:r>
+        <w:rPr>
+          <w:b/>
+          <w:bCs/>
+        </w:rPr>
+        <w:t>End meas</w:t>
+      </w:r>
+      <w:r>
+        <w:rPr>
+          <w:b/>
+          <w:bCs/>
+        </w:rPr>
+        <w:t>NSElasticity</w:t>
+      </w:r>
+      <w:commentRangeEnd w:id="17"/>
+      <w:r>
+        <w:rPr>
+          <w:rStyle w:val="CommentReference"/>
+        </w:rPr>
+        <w:commentReference w:id="17"/>
+      </w:r>
+    </w:p>
+    <w:p/>
+    <w:p>
+      <w:pPr>
+        <w:rPr>
+          <w:b/>
+          <w:bCs/>
+        </w:rPr>
+      </w:pPr>
+      <w:commentRangeStart w:id="18"/>
+      <w:commentRangeStart w:id="19"/>
       <w:r>
         <w:rPr>
           <w:b/>
@@ -4140,77 +3442,19 @@
         </w:rPr>
         <w:t>meas</w:t>
       </w:r>
-      <w:r>
-        <w:rPr>
-          <w:b/>
-          <w:bCs/>
-        </w:rPr>
-        <w:t>NSElasticity</w:t>
-      </w:r>
-      <w:commentRangeEnd w:id="16"/>
-      <w:proofErr w:type="spellEnd"/>
+      <w:commentRangeEnd w:id="18"/>
       <w:r>
         <w:rPr>
           <w:rStyle w:val="CommentReference"/>
         </w:rPr>
-        <w:commentReference w:id="16"/>
-      </w:r>
-    </w:p>
-    <w:p/>
-    <w:p>
-      <w:pPr>
-        <w:rPr>
-          <w:b/>
-          <w:bCs/>
-        </w:rPr>
-      </w:pPr>
-      <w:commentRangeStart w:id="17"/>
-      <w:commentRangeStart w:id="18"/>
-      <w:proofErr w:type="spellStart"/>
-      <w:r>
-        <w:rPr>
-          <w:b/>
-          <w:bCs/>
-        </w:rPr>
-        <w:t>meas</w:t>
-      </w:r>
-      <w:commentRangeEnd w:id="17"/>
-      <w:r>
-        <w:rPr>
-          <w:rStyle w:val="CommentReference"/>
-        </w:rPr>
-        <w:commentReference w:id="17"/>
-      </w:r>
-      <w:r>
-        <w:rPr>
-          <w:b/>
-          <w:bCs/>
-        </w:rPr>
-        <w:t>IRR</w:t>
-      </w:r>
-      <w:proofErr w:type="spellEnd"/>
-      <w:r>
-        <w:rPr>
-          <w:b/>
-          <w:bCs/>
-        </w:rPr>
-        <w:t xml:space="preserve"> (</w:t>
-      </w:r>
-      <w:proofErr w:type="spellStart"/>
-      <w:r>
-        <w:rPr>
-          <w:b/>
-          <w:bCs/>
-        </w:rPr>
-        <w:t>altID</w:t>
-      </w:r>
-      <w:proofErr w:type="spellEnd"/>
-      <w:r>
-        <w:rPr>
-          <w:b/>
-          <w:bCs/>
-        </w:rPr>
-        <w:t>)</w:t>
+        <w:commentReference w:id="18"/>
+      </w:r>
+      <w:r>
+        <w:rPr>
+          <w:b/>
+          <w:bCs/>
+        </w:rPr>
+        <w:t>IRR (altID)</w:t>
       </w:r>
     </w:p>
     <w:p>
@@ -4222,13 +3466,8 @@
           <w:bCs/>
         </w:rPr>
       </w:pPr>
-      <w:proofErr w:type="spellStart"/>
-      <w:r>
-        <w:t>Techincally</w:t>
-      </w:r>
-      <w:proofErr w:type="spellEnd"/>
-      <w:r>
-        <w:t xml:space="preserve"> speaking we should be solving this, however the solution to this requires a root finding algorithm and repeatedly updating cash flows to obtain</w:t>
+      <w:r>
+        <w:t>Techincally speaking we should be solving this, however the solution to this requires a root finding algorithm and repeatedly updating cash flows to obtain</w:t>
       </w:r>
       <m:oMath>
         <m:r>
@@ -4456,76 +3695,22 @@
           <w:b/>
           <w:bCs/>
         </w:rPr>
-        <w:t xml:space="preserve">Use </w:t>
-      </w:r>
-      <w:proofErr w:type="spellStart"/>
+        <w:t>Use numpy.irr(totBenefitsNonDisc+totCostsNonDisc) if possible. If numpy.irr doesn’t work for out purposes let me know and we can discuss the appropriate algorith</w:t>
+      </w:r>
       <w:r>
         <w:rPr>
           <w:rFonts w:eastAsiaTheme="minorEastAsia"/>
           <w:b/>
           <w:bCs/>
         </w:rPr>
-        <w:t>numpy.irr</w:t>
-      </w:r>
-      <w:proofErr w:type="spellEnd"/>
+        <w:t>m</w:t>
+      </w:r>
       <w:r>
         <w:rPr>
           <w:rFonts w:eastAsiaTheme="minorEastAsia"/>
           <w:b/>
           <w:bCs/>
         </w:rPr>
-        <w:t>(</w:t>
-      </w:r>
-      <w:proofErr w:type="spellStart"/>
-      <w:r>
-        <w:rPr>
-          <w:rFonts w:eastAsiaTheme="minorEastAsia"/>
-          <w:b/>
-          <w:bCs/>
-        </w:rPr>
-        <w:t>totBenefitsNonDisc+totCostsNonDisc</w:t>
-      </w:r>
-      <w:proofErr w:type="spellEnd"/>
-      <w:r>
-        <w:rPr>
-          <w:rFonts w:eastAsiaTheme="minorEastAsia"/>
-          <w:b/>
-          <w:bCs/>
-        </w:rPr>
-        <w:t xml:space="preserve">) if possible. If </w:t>
-      </w:r>
-      <w:proofErr w:type="spellStart"/>
-      <w:r>
-        <w:rPr>
-          <w:rFonts w:eastAsiaTheme="minorEastAsia"/>
-          <w:b/>
-          <w:bCs/>
-        </w:rPr>
-        <w:t>numpy.irr</w:t>
-      </w:r>
-      <w:proofErr w:type="spellEnd"/>
-      <w:r>
-        <w:rPr>
-          <w:rFonts w:eastAsiaTheme="minorEastAsia"/>
-          <w:b/>
-          <w:bCs/>
-        </w:rPr>
-        <w:t xml:space="preserve"> doesn’t work for out purposes let me know and we can discuss the appropriate algorith</w:t>
-      </w:r>
-      <w:r>
-        <w:rPr>
-          <w:rFonts w:eastAsiaTheme="minorEastAsia"/>
-          <w:b/>
-          <w:bCs/>
-        </w:rPr>
-        <w:t>m</w:t>
-      </w:r>
-      <w:r>
-        <w:rPr>
-          <w:rFonts w:eastAsiaTheme="minorEastAsia"/>
-          <w:b/>
-          <w:bCs/>
-        </w:rPr>
         <w:t xml:space="preserve"> to calculate this </w:t>
       </w:r>
     </w:p>
@@ -4534,29 +3719,16 @@
         <w:ind w:firstLine="720"/>
       </w:pPr>
       <w:r>
-        <w:t xml:space="preserve">Return </w:t>
-      </w:r>
-      <w:proofErr w:type="spellStart"/>
-      <w:r>
-        <w:t>measIRR</w:t>
-      </w:r>
-      <w:proofErr w:type="spellEnd"/>
-    </w:p>
-    <w:p>
-      <w:r>
-        <w:rPr>
-          <w:b/>
-          <w:bCs/>
-        </w:rPr>
-        <w:t xml:space="preserve">End </w:t>
-      </w:r>
-      <w:proofErr w:type="spellStart"/>
-      <w:r>
-        <w:rPr>
-          <w:b/>
-          <w:bCs/>
-        </w:rPr>
-        <w:t>meas</w:t>
+        <w:t>Return measIRR</w:t>
+      </w:r>
+    </w:p>
+    <w:p>
+      <w:r>
+        <w:rPr>
+          <w:b/>
+          <w:bCs/>
+        </w:rPr>
+        <w:t>End meas</w:t>
       </w:r>
       <w:r>
         <w:rPr>
@@ -4565,7 +3737,6 @@
         </w:rPr>
         <w:t>IRR</w:t>
       </w:r>
-      <w:proofErr w:type="spellEnd"/>
     </w:p>
     <w:p/>
     <w:p>
@@ -4575,37 +3746,12 @@
           <w:bCs/>
         </w:rPr>
       </w:pPr>
-      <w:proofErr w:type="spellStart"/>
-      <w:r>
-        <w:rPr>
-          <w:b/>
-          <w:bCs/>
-        </w:rPr>
-        <w:t>measSPP</w:t>
-      </w:r>
-      <w:proofErr w:type="spellEnd"/>
-      <w:r>
-        <w:rPr>
-          <w:b/>
-          <w:bCs/>
-        </w:rPr>
-        <w:t>(</w:t>
-      </w:r>
-      <w:proofErr w:type="spellStart"/>
-      <w:r>
-        <w:rPr>
-          <w:b/>
-          <w:bCs/>
-        </w:rPr>
-        <w:t>altID</w:t>
-      </w:r>
-      <w:proofErr w:type="spellEnd"/>
-      <w:r>
-        <w:rPr>
-          <w:b/>
-          <w:bCs/>
-        </w:rPr>
-        <w:t>)</w:t>
+      <w:r>
+        <w:rPr>
+          <w:b/>
+          <w:bCs/>
+        </w:rPr>
+        <w:t>measSPP(altID)</w:t>
       </w:r>
     </w:p>
     <w:p>
@@ -4962,17 +4108,8 @@
           <w:b/>
           <w:bCs/>
         </w:rPr>
-        <w:t xml:space="preserve">End </w:t>
-      </w:r>
-      <w:proofErr w:type="spellStart"/>
-      <w:r>
-        <w:rPr>
-          <w:b/>
-          <w:bCs/>
-        </w:rPr>
-        <w:t>measSPP</w:t>
-      </w:r>
-      <w:proofErr w:type="spellEnd"/>
+        <w:t>End measSPP</w:t>
+      </w:r>
     </w:p>
     <w:p/>
     <w:p>
@@ -4982,37 +4119,12 @@
           <w:bCs/>
         </w:rPr>
       </w:pPr>
-      <w:proofErr w:type="spellStart"/>
-      <w:r>
-        <w:rPr>
-          <w:b/>
-          <w:bCs/>
-        </w:rPr>
-        <w:t>measDPP</w:t>
-      </w:r>
-      <w:proofErr w:type="spellEnd"/>
-      <w:r>
-        <w:rPr>
-          <w:b/>
-          <w:bCs/>
-        </w:rPr>
-        <w:t>(</w:t>
-      </w:r>
-      <w:proofErr w:type="spellStart"/>
-      <w:r>
-        <w:rPr>
-          <w:b/>
-          <w:bCs/>
-        </w:rPr>
-        <w:t>altID</w:t>
-      </w:r>
-      <w:proofErr w:type="spellEnd"/>
-      <w:r>
-        <w:rPr>
-          <w:b/>
-          <w:bCs/>
-        </w:rPr>
-        <w:t>)</w:t>
+      <w:r>
+        <w:rPr>
+          <w:b/>
+          <w:bCs/>
+        </w:rPr>
+        <w:t>measDPP(altID)</w:t>
       </w:r>
     </w:p>
     <w:p/>
@@ -5373,226 +4485,116 @@
           <w:b/>
           <w:bCs/>
         </w:rPr>
-        <w:t xml:space="preserve">End </w:t>
-      </w:r>
-      <w:proofErr w:type="spellStart"/>
-      <w:r>
-        <w:rPr>
-          <w:b/>
-          <w:bCs/>
-        </w:rPr>
-        <w:t>measDPP</w:t>
-      </w:r>
-      <w:commentRangeEnd w:id="18"/>
-      <w:proofErr w:type="spellEnd"/>
+        <w:t>End measDPP</w:t>
+      </w:r>
+      <w:commentRangeEnd w:id="19"/>
       <w:r>
         <w:rPr>
           <w:rStyle w:val="CommentReference"/>
         </w:rPr>
-        <w:commentReference w:id="18"/>
-      </w:r>
-    </w:p>
-    <w:p>
-      <w:pPr>
-        <w:rPr>
-          <w:b/>
-          <w:bCs/>
-        </w:rPr>
-      </w:pPr>
-    </w:p>
-    <w:p>
-      <w:pPr>
-        <w:rPr>
-          <w:b/>
-          <w:bCs/>
-        </w:rPr>
-      </w:pPr>
-      <w:proofErr w:type="spellStart"/>
-      <w:r>
-        <w:rPr>
-          <w:b/>
-          <w:bCs/>
-        </w:rPr>
-        <w:t>totalQuant</w:t>
-      </w:r>
-      <w:proofErr w:type="spellEnd"/>
-      <w:r>
-        <w:rPr>
-          <w:b/>
-          <w:bCs/>
-        </w:rPr>
-        <w:t>(</w:t>
-      </w:r>
-      <w:proofErr w:type="spellStart"/>
-      <w:r>
-        <w:rPr>
-          <w:b/>
-          <w:bCs/>
-        </w:rPr>
-        <w:t>altID,tag</w:t>
-      </w:r>
-      <w:proofErr w:type="spellEnd"/>
-      <w:r>
-        <w:rPr>
-          <w:b/>
-          <w:bCs/>
-        </w:rPr>
-        <w:t>)</w:t>
-      </w:r>
-    </w:p>
-    <w:p>
-      <w:r>
-        <w:rPr>
-          <w:b/>
-          <w:bCs/>
-        </w:rPr>
-        <w:tab/>
-      </w:r>
-      <w:r>
-        <w:t xml:space="preserve">initialize </w:t>
-      </w:r>
-      <w:proofErr w:type="spellStart"/>
-      <w:r>
-        <w:t>quantSum</w:t>
-      </w:r>
-      <w:proofErr w:type="spellEnd"/>
-      <w:r>
-        <w:t xml:space="preserve"> = 0</w:t>
-      </w:r>
-    </w:p>
-    <w:p>
-      <w:r>
-        <w:rPr>
-          <w:b/>
-          <w:bCs/>
-        </w:rPr>
-        <w:tab/>
-      </w:r>
-      <w:r>
-        <w:t xml:space="preserve">loop through all total optional flow objects for the given </w:t>
-      </w:r>
-      <w:proofErr w:type="spellStart"/>
-      <w:r>
-        <w:t>altID</w:t>
-      </w:r>
-      <w:proofErr w:type="spellEnd"/>
-    </w:p>
-    <w:p>
-      <w:r>
-        <w:tab/>
-      </w:r>
-      <w:r>
-        <w:tab/>
-        <w:t xml:space="preserve">if tag == </w:t>
-      </w:r>
-      <w:proofErr w:type="spellStart"/>
-      <w:r>
-        <w:t>totalOptionalCashFlow.tag</w:t>
-      </w:r>
-      <w:proofErr w:type="spellEnd"/>
-    </w:p>
-    <w:p>
-      <w:r>
-        <w:tab/>
-      </w:r>
-      <w:r>
-        <w:tab/>
-      </w:r>
-      <w:r>
-        <w:tab/>
-        <w:t xml:space="preserve">sum all elements in </w:t>
-      </w:r>
-      <w:proofErr w:type="spellStart"/>
-      <w:r>
-        <w:t>totalOptionalCashFlow.tag</w:t>
-      </w:r>
-      <w:proofErr w:type="spellEnd"/>
-      <w:r>
-        <w:t xml:space="preserve"> (</w:t>
-      </w:r>
-      <w:proofErr w:type="spellStart"/>
-      <w:r>
-        <w:t>tagSum</w:t>
-      </w:r>
-      <w:proofErr w:type="spellEnd"/>
-      <w:r>
-        <w:t>)</w:t>
-      </w:r>
-    </w:p>
-    <w:p>
-      <w:r>
-        <w:tab/>
-      </w:r>
-      <w:r>
-        <w:tab/>
-      </w:r>
-      <w:r>
-        <w:tab/>
-      </w:r>
-      <w:proofErr w:type="spellStart"/>
-      <w:r>
-        <w:t>quantSum</w:t>
-      </w:r>
-      <w:proofErr w:type="spellEnd"/>
-      <w:r>
-        <w:t xml:space="preserve"> = </w:t>
-      </w:r>
-      <w:proofErr w:type="spellStart"/>
-      <w:r>
-        <w:t>quantSum</w:t>
-      </w:r>
-      <w:proofErr w:type="spellEnd"/>
-      <w:r>
-        <w:t xml:space="preserve"> + </w:t>
-      </w:r>
-      <w:proofErr w:type="spellStart"/>
-      <w:r>
-        <w:t>tagSum</w:t>
-      </w:r>
-      <w:proofErr w:type="spellEnd"/>
-    </w:p>
-    <w:p>
-      <w:r>
-        <w:tab/>
-        <w:t xml:space="preserve">return </w:t>
-      </w:r>
-      <w:proofErr w:type="spellStart"/>
-      <w:r>
-        <w:t>quantSum</w:t>
-      </w:r>
-      <w:proofErr w:type="spellEnd"/>
-      <w:r>
-        <w:t xml:space="preserve">, </w:t>
-      </w:r>
-      <w:proofErr w:type="spellStart"/>
-      <w:r>
-        <w:t>quantUnits</w:t>
-      </w:r>
-      <w:proofErr w:type="spellEnd"/>
-    </w:p>
-    <w:p>
-      <w:pPr>
-        <w:rPr>
-          <w:b/>
-          <w:bCs/>
-        </w:rPr>
-      </w:pPr>
-      <w:r>
-        <w:rPr>
-          <w:b/>
-          <w:bCs/>
-        </w:rPr>
-        <w:t xml:space="preserve">end </w:t>
-      </w:r>
-      <w:proofErr w:type="spellStart"/>
-      <w:r>
-        <w:rPr>
-          <w:b/>
-          <w:bCs/>
-        </w:rPr>
-        <w:t>totalQuant</w:t>
-      </w:r>
-      <w:proofErr w:type="spellEnd"/>
+        <w:commentReference w:id="19"/>
+      </w:r>
+    </w:p>
+    <w:p>
+      <w:pPr>
+        <w:rPr>
+          <w:b/>
+          <w:bCs/>
+        </w:rPr>
+      </w:pPr>
+    </w:p>
+    <w:p>
+      <w:pPr>
+        <w:rPr>
+          <w:b/>
+          <w:bCs/>
+        </w:rPr>
+      </w:pPr>
+      <w:r>
+        <w:rPr>
+          <w:b/>
+          <w:bCs/>
+        </w:rPr>
+        <w:t>totalQuant(altID,tag)</w:t>
+      </w:r>
+    </w:p>
+    <w:p>
+      <w:r>
+        <w:rPr>
+          <w:b/>
+          <w:bCs/>
+        </w:rPr>
+        <w:tab/>
+      </w:r>
+      <w:r>
+        <w:t>initialize quantSum = 0</w:t>
+      </w:r>
+    </w:p>
+    <w:p>
+      <w:r>
+        <w:rPr>
+          <w:b/>
+          <w:bCs/>
+        </w:rPr>
+        <w:tab/>
+      </w:r>
+      <w:r>
+        <w:t>loop through all total optional flow objects for the given altID</w:t>
+      </w:r>
+    </w:p>
+    <w:p>
+      <w:r>
+        <w:tab/>
+      </w:r>
+      <w:r>
+        <w:tab/>
+        <w:t>if tag == totalOptionalCashFlow.tag</w:t>
+      </w:r>
+    </w:p>
+    <w:p>
+      <w:r>
+        <w:tab/>
+      </w:r>
+      <w:r>
+        <w:tab/>
+      </w:r>
+      <w:r>
+        <w:tab/>
+        <w:t>sum all elements in totalOptionalCashFlow.tag (tagSum)</w:t>
+      </w:r>
+    </w:p>
+    <w:p>
+      <w:r>
+        <w:tab/>
+      </w:r>
+      <w:r>
+        <w:tab/>
+      </w:r>
+      <w:r>
+        <w:tab/>
+        <w:t>quantSum = quantSum + tagSum</w:t>
+      </w:r>
+    </w:p>
+    <w:p>
+      <w:r>
+        <w:tab/>
+        <w:t>return quantSum, quantUnits</w:t>
+      </w:r>
+    </w:p>
+    <w:p>
+      <w:pPr>
+        <w:rPr>
+          <w:b/>
+          <w:bCs/>
+        </w:rPr>
+      </w:pPr>
+      <w:r>
+        <w:rPr>
+          <w:b/>
+          <w:bCs/>
+        </w:rPr>
+        <w:t>end totalQuant</w:t>
+      </w:r>
     </w:p>
     <w:p/>
     <w:p>
@@ -5644,7 +4646,7 @@
       </w:r>
     </w:p>
   </w:comment>
-  <w:comment w:id="2" w:author="Webb, David H. (Fed)" w:date="2021-01-05T19:56:00Z" w:initials="WDH(">
+  <w:comment w:id="2" w:author="Kim, Tasha" w:date="2021-03-08T09:53:00Z" w:initials="KT">
     <w:p>
       <w:pPr>
         <w:pStyle w:val="CommentText"/>
@@ -5656,19 +4658,21 @@
         <w:annotationRef/>
       </w:r>
       <w:r>
-        <w:t>No need to run for (</w:t>
-      </w:r>
-      <w:proofErr w:type="spellStart"/>
-      <w:r>
-        <w:t>altIDBase,altIDBase</w:t>
-      </w:r>
-      <w:proofErr w:type="spellEnd"/>
-      <w:r>
-        <w:t>)</w:t>
-      </w:r>
+        <w:t>Should this be totBenefitDisc ?</w:t>
+      </w:r>
+    </w:p>
+    <w:p>
+      <w:pPr>
+        <w:pStyle w:val="CommentText"/>
+      </w:pPr>
+    </w:p>
+    <w:p>
+      <w:pPr>
+        <w:pStyle w:val="CommentText"/>
+      </w:pPr>
     </w:p>
   </w:comment>
-  <w:comment w:id="3" w:author="Webb, David H. (Fed)" w:date="2021-01-05T19:57:00Z" w:initials="WDH(">
+  <w:comment w:id="3" w:author="Webb, David H. (Fed)" w:date="2021-01-05T19:56:00Z" w:initials="WDH(">
     <w:p>
       <w:pPr>
         <w:pStyle w:val="CommentText"/>
@@ -5680,19 +4684,11 @@
         <w:annotationRef/>
       </w:r>
       <w:r>
-        <w:t>No need to run for (</w:t>
-      </w:r>
-      <w:proofErr w:type="spellStart"/>
-      <w:r>
-        <w:t>altIDBase,altIDBase</w:t>
-      </w:r>
-      <w:proofErr w:type="spellEnd"/>
-      <w:r>
-        <w:t>)</w:t>
+        <w:t>No need to run for (altIDBase,altIDBase)</w:t>
       </w:r>
     </w:p>
   </w:comment>
-  <w:comment w:id="4" w:author="Webb, David H. (Fed)" w:date="2021-01-05T20:02:00Z" w:initials="WDH(">
+  <w:comment w:id="4" w:author="Webb, David H. (Fed)" w:date="2021-01-05T19:57:00Z" w:initials="WDH(">
     <w:p>
       <w:pPr>
         <w:pStyle w:val="CommentText"/>
@@ -5704,19 +4700,11 @@
         <w:annotationRef/>
       </w:r>
       <w:r>
-        <w:t>No need to run for (</w:t>
-      </w:r>
-      <w:proofErr w:type="spellStart"/>
-      <w:r>
-        <w:t>altIDBase,altIDBase</w:t>
-      </w:r>
-      <w:proofErr w:type="spellEnd"/>
-      <w:r>
-        <w:t>)</w:t>
+        <w:t>No need to run for (altIDBase,altIDBase)</w:t>
       </w:r>
     </w:p>
   </w:comment>
-  <w:comment w:id="5" w:author="Webb, David H. (Fed)" w:date="2021-01-05T20:09:00Z" w:initials="WDH(">
+  <w:comment w:id="5" w:author="Webb, David H. (Fed)" w:date="2021-01-05T20:02:00Z" w:initials="WDH(">
     <w:p>
       <w:pPr>
         <w:pStyle w:val="CommentText"/>
@@ -5728,19 +4716,11 @@
         <w:annotationRef/>
       </w:r>
       <w:r>
-        <w:t>No need to run for (</w:t>
-      </w:r>
-      <w:proofErr w:type="spellStart"/>
-      <w:r>
-        <w:t>altIDBase,altIDBase</w:t>
-      </w:r>
-      <w:proofErr w:type="spellEnd"/>
-      <w:r>
-        <w:t>)</w:t>
+        <w:t>No need to run for (altIDBase,altIDBase)</w:t>
       </w:r>
     </w:p>
   </w:comment>
-  <w:comment w:id="6" w:author="Webb, David H. (Fed)" w:date="2021-01-05T21:52:00Z" w:initials="WDH(">
+  <w:comment w:id="6" w:author="Webb, David H. (Fed)" w:date="2021-01-05T20:09:00Z" w:initials="WDH(">
     <w:p>
       <w:pPr>
         <w:pStyle w:val="CommentText"/>
@@ -5752,15 +4732,7 @@
         <w:annotationRef/>
       </w:r>
       <w:r>
-        <w:t>No need to run for (</w:t>
-      </w:r>
-      <w:proofErr w:type="spellStart"/>
-      <w:r>
-        <w:t>altIDBase,altIDBase</w:t>
-      </w:r>
-      <w:proofErr w:type="spellEnd"/>
-      <w:r>
-        <w:t>)</w:t>
+        <w:t>No need to run for (altIDBase,altIDBase)</w:t>
       </w:r>
     </w:p>
   </w:comment>
@@ -5776,15 +4748,7 @@
         <w:annotationRef/>
       </w:r>
       <w:r>
-        <w:t>No need to run for (</w:t>
-      </w:r>
-      <w:proofErr w:type="spellStart"/>
-      <w:r>
-        <w:t>altIDBase,altIDBase</w:t>
-      </w:r>
-      <w:proofErr w:type="spellEnd"/>
-      <w:r>
-        <w:t>)</w:t>
+        <w:t>No need to run for (altIDBase,altIDBase)</w:t>
       </w:r>
     </w:p>
   </w:comment>
@@ -5800,13 +4764,8 @@
         <w:annotationRef/>
       </w:r>
       <w:r>
-        <w:t xml:space="preserve">Baseline </w:t>
-      </w:r>
-      <w:proofErr w:type="spellStart"/>
-      <w:r>
-        <w:t>altID</w:t>
-      </w:r>
-      <w:proofErr w:type="spellEnd"/>
+        <w:t>No need to run for (altIDBase,altIDBase)</w:t>
+      </w:r>
     </w:p>
   </w:comment>
   <w:comment w:id="9" w:author="Webb, David H. (Fed)" w:date="2021-01-05T21:52:00Z" w:initials="WDH(">
@@ -5821,15 +4780,7 @@
         <w:annotationRef/>
       </w:r>
       <w:r>
-        <w:t>No need to run for (</w:t>
-      </w:r>
-      <w:proofErr w:type="spellStart"/>
-      <w:r>
-        <w:t>altIDBase,altIDBase</w:t>
-      </w:r>
-      <w:proofErr w:type="spellEnd"/>
-      <w:r>
-        <w:t>)</w:t>
+        <w:t>Baseline altID</w:t>
       </w:r>
     </w:p>
   </w:comment>
@@ -5845,13 +4796,8 @@
         <w:annotationRef/>
       </w:r>
       <w:r>
-        <w:t xml:space="preserve">Baseline </w:t>
-      </w:r>
-      <w:proofErr w:type="spellStart"/>
-      <w:r>
-        <w:t>altID</w:t>
-      </w:r>
-      <w:proofErr w:type="spellEnd"/>
+        <w:t>No need to run for (altIDBase,altIDBase)</w:t>
+      </w:r>
     </w:p>
   </w:comment>
   <w:comment w:id="11" w:author="Webb, David H. (Fed)" w:date="2021-01-05T21:52:00Z" w:initials="WDH(">
@@ -5866,15 +4812,7 @@
         <w:annotationRef/>
       </w:r>
       <w:r>
-        <w:t>No need to run for (</w:t>
-      </w:r>
-      <w:proofErr w:type="spellStart"/>
-      <w:r>
-        <w:t>altIDBase,altIDBase</w:t>
-      </w:r>
-      <w:proofErr w:type="spellEnd"/>
-      <w:r>
-        <w:t>)</w:t>
+        <w:t>Baseline altID</w:t>
       </w:r>
     </w:p>
   </w:comment>
@@ -5890,13 +4828,8 @@
         <w:annotationRef/>
       </w:r>
       <w:r>
-        <w:t xml:space="preserve">Baseline </w:t>
-      </w:r>
-      <w:proofErr w:type="spellStart"/>
-      <w:r>
-        <w:t>altID</w:t>
-      </w:r>
-      <w:proofErr w:type="spellEnd"/>
+        <w:t>No need to run for (altIDBase,altIDBase)</w:t>
+      </w:r>
     </w:p>
   </w:comment>
   <w:comment w:id="13" w:author="Webb, David H. (Fed)" w:date="2021-01-05T21:52:00Z" w:initials="WDH(">
@@ -5911,15 +4844,7 @@
         <w:annotationRef/>
       </w:r>
       <w:r>
-        <w:t>No need to run for (</w:t>
-      </w:r>
-      <w:proofErr w:type="spellStart"/>
-      <w:r>
-        <w:t>altIDBase,altIDBase</w:t>
-      </w:r>
-      <w:proofErr w:type="spellEnd"/>
-      <w:r>
-        <w:t>)</w:t>
+        <w:t>Baseline altID</w:t>
       </w:r>
     </w:p>
   </w:comment>
@@ -5935,13 +4860,8 @@
         <w:annotationRef/>
       </w:r>
       <w:r>
-        <w:t xml:space="preserve">Baseline </w:t>
-      </w:r>
-      <w:proofErr w:type="spellStart"/>
-      <w:r>
-        <w:t>altID</w:t>
-      </w:r>
-      <w:proofErr w:type="spellEnd"/>
+        <w:t>No need to run for (altIDBase,altIDBase)</w:t>
+      </w:r>
     </w:p>
   </w:comment>
   <w:comment w:id="15" w:author="Webb, David H. (Fed)" w:date="2021-01-05T21:52:00Z" w:initials="WDH(">
@@ -5956,19 +4876,11 @@
         <w:annotationRef/>
       </w:r>
       <w:r>
-        <w:t>No need to run for (</w:t>
-      </w:r>
-      <w:proofErr w:type="spellStart"/>
-      <w:r>
-        <w:t>altIDBase,altIDBase</w:t>
-      </w:r>
-      <w:proofErr w:type="spellEnd"/>
-      <w:r>
-        <w:t>)</w:t>
+        <w:t>Baseline altID</w:t>
       </w:r>
     </w:p>
   </w:comment>
-  <w:comment w:id="16" w:author="Webb, David H. (Fed)" w:date="2021-02-05T11:14:00Z" w:initials="WDH(">
+  <w:comment w:id="16" w:author="Webb, David H. (Fed)" w:date="2021-01-05T21:52:00Z" w:initials="WDH(">
     <w:p>
       <w:pPr>
         <w:pStyle w:val="CommentText"/>
@@ -5980,11 +4892,27 @@
         <w:annotationRef/>
       </w:r>
       <w:r>
+        <w:t>No need to run for (altIDBase,altIDBase)</w:t>
+      </w:r>
+    </w:p>
+  </w:comment>
+  <w:comment w:id="17" w:author="Webb, David H. (Fed)" w:date="2021-02-05T11:14:00Z" w:initials="WDH(">
+    <w:p>
+      <w:pPr>
+        <w:pStyle w:val="CommentText"/>
+      </w:pPr>
+      <w:r>
+        <w:rPr>
+          <w:rStyle w:val="CommentReference"/>
+        </w:rPr>
+        <w:annotationRef/>
+      </w:r>
+      <w:r>
         <w:t>Needs to be fixed, don’t code</w:t>
       </w:r>
     </w:p>
   </w:comment>
-  <w:comment w:id="17" w:author="Webb, David H. (Fed)" w:date="2021-01-05T21:52:00Z" w:initials="WDH(">
+  <w:comment w:id="18" w:author="Webb, David H. (Fed)" w:date="2021-01-05T21:52:00Z" w:initials="WDH(">
     <w:p>
       <w:pPr>
         <w:pStyle w:val="CommentText"/>
@@ -6000,7 +4928,7 @@
       </w:r>
     </w:p>
   </w:comment>
-  <w:comment w:id="18" w:author="Webb, David H. (Fed)" w:date="2021-02-05T11:15:00Z" w:initials="WDH(">
+  <w:comment w:id="19" w:author="Webb, David H. (Fed)" w:date="2021-02-05T11:15:00Z" w:initials="WDH(">
     <w:p>
       <w:pPr>
         <w:pStyle w:val="CommentText"/>
@@ -6023,6 +4951,7 @@
 <w15:commentsEx xmlns:wpc="http://schemas.microsoft.com/office/word/2010/wordprocessingCanvas" xmlns:cx="http://schemas.microsoft.com/office/drawing/2014/chartex" xmlns:cx1="http://schemas.microsoft.com/office/drawing/2015/9/8/chartex" xmlns:cx2="http://schemas.microsoft.com/office/drawing/2015/10/21/chartex" xmlns:cx3="http://schemas.microsoft.com/office/drawing/2016/5/9/chartex" xmlns:cx4="http://schemas.microsoft.com/office/drawing/2016/5/10/chartex" xmlns:cx5="http://schemas.microsoft.com/office/drawing/2016/5/11/chartex" xmlns:cx6="http://schemas.microsoft.com/office/drawing/2016/5/12/chartex" xmlns:cx7="http://schemas.microsoft.com/office/drawing/2016/5/13/chartex" xmlns:cx8="http://schemas.microsoft.com/office/drawing/2016/5/14/chartex" xmlns:mc="http://schemas.openxmlformats.org/markup-compatibility/2006" xmlns:aink="http://schemas.microsoft.com/office/drawing/2016/ink" xmlns:am3d="http://schemas.microsoft.com/office/drawing/2017/model3d" xmlns:o="urn:schemas-microsoft-com:office:office" xmlns:r="http://schemas.openxmlformats.org/officeDocument/2006/relationships" xmlns:m="http://schemas.openxmlformats.org/officeDocument/2006/math" xmlns:v="urn:schemas-microsoft-com:vml" xmlns:wp14="http://schemas.microsoft.com/office/word/2010/wordprocessingDrawing" xmlns:wp="http://schemas.openxmlformats.org/drawingml/2006/wordprocessingDrawing" xmlns:w10="urn:schemas-microsoft-com:office:word" xmlns:w="http://schemas.openxmlformats.org/wordprocessingml/2006/main" xmlns:w14="http://schemas.microsoft.com/office/word/2010/wordml" xmlns:w15="http://schemas.microsoft.com/office/word/2012/wordml" xmlns:w16cex="http://schemas.microsoft.com/office/word/2018/wordml/cex" xmlns:w16cid="http://schemas.microsoft.com/office/word/2016/wordml/cid" xmlns:w16="http://schemas.microsoft.com/office/word/2018/wordml" xmlns:w16se="http://schemas.microsoft.com/office/word/2015/wordml/symex" xmlns:wpg="http://schemas.microsoft.com/office/word/2010/wordprocessingGroup" xmlns:wpi="http://schemas.microsoft.com/office/word/2010/wordprocessingInk" xmlns:wne="http://schemas.microsoft.com/office/word/2006/wordml" xmlns:wps="http://schemas.microsoft.com/office/word/2010/wordprocessingShape" mc:Ignorable="w14 w15 w16se w16cid w16 w16cex wp14">
   <w15:commentEx w15:paraId="788BA84C" w15:done="0"/>
   <w15:commentEx w15:paraId="0A33ACFB" w15:done="0"/>
+  <w15:commentEx w15:paraId="257E68D6" w15:done="0"/>
   <w15:commentEx w15:paraId="7FA107CF" w15:done="0"/>
   <w15:commentEx w15:paraId="02920C8F" w15:done="0"/>
   <w15:commentEx w15:paraId="7C8F0782" w15:done="0"/>
@@ -6047,6 +4976,7 @@
 <w16cex:commentsExtensible xmlns:wpc="http://schemas.microsoft.com/office/word/2010/wordprocessingCanvas" xmlns:cx="http://schemas.microsoft.com/office/drawing/2014/chartex" xmlns:cx1="http://schemas.microsoft.com/office/drawing/2015/9/8/chartex" xmlns:cx2="http://schemas.microsoft.com/office/drawing/2015/10/21/chartex" xmlns:cx3="http://schemas.microsoft.com/office/drawing/2016/5/9/chartex" xmlns:cx4="http://schemas.microsoft.com/office/drawing/2016/5/10/chartex" xmlns:cx5="http://schemas.microsoft.com/office/drawing/2016/5/11/chartex" xmlns:cx6="http://schemas.microsoft.com/office/drawing/2016/5/12/chartex" xmlns:cx7="http://schemas.microsoft.com/office/drawing/2016/5/13/chartex" xmlns:cx8="http://schemas.microsoft.com/office/drawing/2016/5/14/chartex" xmlns:mc="http://schemas.openxmlformats.org/markup-compatibility/2006" xmlns:aink="http://schemas.microsoft.com/office/drawing/2016/ink" xmlns:am3d="http://schemas.microsoft.com/office/drawing/2017/model3d" xmlns:o="urn:schemas-microsoft-com:office:office" xmlns:r="http://schemas.openxmlformats.org/officeDocument/2006/relationships" xmlns:m="http://schemas.openxmlformats.org/officeDocument/2006/math" xmlns:v="urn:schemas-microsoft-com:vml" xmlns:wp14="http://schemas.microsoft.com/office/word/2010/wordprocessingDrawing" xmlns:wp="http://schemas.openxmlformats.org/drawingml/2006/wordprocessingDrawing" xmlns:w10="urn:schemas-microsoft-com:office:word" xmlns:w="http://schemas.openxmlformats.org/wordprocessingml/2006/main" xmlns:w14="http://schemas.microsoft.com/office/word/2010/wordml" xmlns:w15="http://schemas.microsoft.com/office/word/2012/wordml" xmlns:w16cex="http://schemas.microsoft.com/office/word/2018/wordml/cex" xmlns:w16cid="http://schemas.microsoft.com/office/word/2016/wordml/cid" xmlns:w16="http://schemas.microsoft.com/office/word/2018/wordml" xmlns:w16se="http://schemas.microsoft.com/office/word/2015/wordml/symex" xmlns:wpg="http://schemas.microsoft.com/office/word/2010/wordprocessingGroup" xmlns:wpi="http://schemas.microsoft.com/office/word/2010/wordprocessingInk" xmlns:wne="http://schemas.microsoft.com/office/word/2006/wordml" xmlns:wps="http://schemas.microsoft.com/office/word/2010/wordprocessingShape" mc:Ignorable="w14 w15 w16se w16cid w16 w16cex wp14">
   <w16cex:commentExtensible w16cex:durableId="239F4008" w16cex:dateUtc="2021-01-06T00:44:00Z"/>
   <w16cex:commentExtensible w16cex:durableId="239F401C" w16cex:dateUtc="2021-01-06T00:44:00Z"/>
+  <w16cex:commentExtensible w16cex:durableId="23F0729A" w16cex:dateUtc="2021-03-08T14:53:00Z"/>
   <w16cex:commentExtensible w16cex:durableId="239F42D0" w16cex:dateUtc="2021-01-06T00:56:00Z"/>
   <w16cex:commentExtensible w16cex:durableId="239F433F" w16cex:dateUtc="2021-01-06T00:57:00Z"/>
   <w16cex:commentExtensible w16cex:durableId="239F4461" w16cex:dateUtc="2021-01-06T01:02:00Z"/>
@@ -6071,6 +5001,7 @@
 <w16cid:commentsIds xmlns:wpc="http://schemas.microsoft.com/office/word/2010/wordprocessingCanvas" xmlns:cx="http://schemas.microsoft.com/office/drawing/2014/chartex" xmlns:cx1="http://schemas.microsoft.com/office/drawing/2015/9/8/chartex" xmlns:cx2="http://schemas.microsoft.com/office/drawing/2015/10/21/chartex" xmlns:cx3="http://schemas.microsoft.com/office/drawing/2016/5/9/chartex" xmlns:cx4="http://schemas.microsoft.com/office/drawing/2016/5/10/chartex" xmlns:cx5="http://schemas.microsoft.com/office/drawing/2016/5/11/chartex" xmlns:cx6="http://schemas.microsoft.com/office/drawing/2016/5/12/chartex" xmlns:cx7="http://schemas.microsoft.com/office/drawing/2016/5/13/chartex" xmlns:cx8="http://schemas.microsoft.com/office/drawing/2016/5/14/chartex" xmlns:mc="http://schemas.openxmlformats.org/markup-compatibility/2006" xmlns:aink="http://schemas.microsoft.com/office/drawing/2016/ink" xmlns:am3d="http://schemas.microsoft.com/office/drawing/2017/model3d" xmlns:o="urn:schemas-microsoft-com:office:office" xmlns:r="http://schemas.openxmlformats.org/officeDocument/2006/relationships" xmlns:m="http://schemas.openxmlformats.org/officeDocument/2006/math" xmlns:v="urn:schemas-microsoft-com:vml" xmlns:wp14="http://schemas.microsoft.com/office/word/2010/wordprocessingDrawing" xmlns:wp="http://schemas.openxmlformats.org/drawingml/2006/wordprocessingDrawing" xmlns:w10="urn:schemas-microsoft-com:office:word" xmlns:w="http://schemas.openxmlformats.org/wordprocessingml/2006/main" xmlns:w14="http://schemas.microsoft.com/office/word/2010/wordml" xmlns:w15="http://schemas.microsoft.com/office/word/2012/wordml" xmlns:w16cex="http://schemas.microsoft.com/office/word/2018/wordml/cex" xmlns:w16cid="http://schemas.microsoft.com/office/word/2016/wordml/cid" xmlns:w16="http://schemas.microsoft.com/office/word/2018/wordml" xmlns:w16se="http://schemas.microsoft.com/office/word/2015/wordml/symex" xmlns:wpg="http://schemas.microsoft.com/office/word/2010/wordprocessingGroup" xmlns:wpi="http://schemas.microsoft.com/office/word/2010/wordprocessingInk" xmlns:wne="http://schemas.microsoft.com/office/word/2006/wordml" xmlns:wps="http://schemas.microsoft.com/office/word/2010/wordprocessingShape" mc:Ignorable="w14 w15 w16se w16cid w16 w16cex wp14">
   <w16cid:commentId w16cid:paraId="788BA84C" w16cid:durableId="239F4008"/>
   <w16cid:commentId w16cid:paraId="0A33ACFB" w16cid:durableId="239F401C"/>
+  <w16cid:commentId w16cid:paraId="257E68D6" w16cid:durableId="23F0729A"/>
   <w16cid:commentId w16cid:paraId="7FA107CF" w16cid:durableId="239F42D0"/>
   <w16cid:commentId w16cid:paraId="02920C8F" w16cid:durableId="239F433F"/>
   <w16cid:commentId w16cid:paraId="7C8F0782" w16cid:durableId="239F4461"/>
@@ -6192,6 +5123,9 @@
 <w15:people xmlns:wpc="http://schemas.microsoft.com/office/word/2010/wordprocessingCanvas" xmlns:cx="http://schemas.microsoft.com/office/drawing/2014/chartex" xmlns:cx1="http://schemas.microsoft.com/office/drawing/2015/9/8/chartex" xmlns:cx2="http://schemas.microsoft.com/office/drawing/2015/10/21/chartex" xmlns:cx3="http://schemas.microsoft.com/office/drawing/2016/5/9/chartex" xmlns:cx4="http://schemas.microsoft.com/office/drawing/2016/5/10/chartex" xmlns:cx5="http://schemas.microsoft.com/office/drawing/2016/5/11/chartex" xmlns:cx6="http://schemas.microsoft.com/office/drawing/2016/5/12/chartex" xmlns:cx7="http://schemas.microsoft.com/office/drawing/2016/5/13/chartex" xmlns:cx8="http://schemas.microsoft.com/office/drawing/2016/5/14/chartex" xmlns:mc="http://schemas.openxmlformats.org/markup-compatibility/2006" xmlns:aink="http://schemas.microsoft.com/office/drawing/2016/ink" xmlns:am3d="http://schemas.microsoft.com/office/drawing/2017/model3d" xmlns:o="urn:schemas-microsoft-com:office:office" xmlns:r="http://schemas.openxmlformats.org/officeDocument/2006/relationships" xmlns:m="http://schemas.openxmlformats.org/officeDocument/2006/math" xmlns:v="urn:schemas-microsoft-com:vml" xmlns:wp14="http://schemas.microsoft.com/office/word/2010/wordprocessingDrawing" xmlns:wp="http://schemas.openxmlformats.org/drawingml/2006/wordprocessingDrawing" xmlns:w10="urn:schemas-microsoft-com:office:word" xmlns:w="http://schemas.openxmlformats.org/wordprocessingml/2006/main" xmlns:w14="http://schemas.microsoft.com/office/word/2010/wordml" xmlns:w15="http://schemas.microsoft.com/office/word/2012/wordml" xmlns:w16cex="http://schemas.microsoft.com/office/word/2018/wordml/cex" xmlns:w16cid="http://schemas.microsoft.com/office/word/2016/wordml/cid" xmlns:w16="http://schemas.microsoft.com/office/word/2018/wordml" xmlns:w16se="http://schemas.microsoft.com/office/word/2015/wordml/symex" xmlns:wpg="http://schemas.microsoft.com/office/word/2010/wordprocessingGroup" xmlns:wpi="http://schemas.microsoft.com/office/word/2010/wordprocessingInk" xmlns:wne="http://schemas.microsoft.com/office/word/2006/wordml" xmlns:wps="http://schemas.microsoft.com/office/word/2010/wordprocessingShape" mc:Ignorable="w14 w15 w16se w16cid w16 w16cex wp14">
   <w15:person w15:author="Webb, David H. (Fed)">
     <w15:presenceInfo w15:providerId="AD" w15:userId="S::dhw@nist.gov::ae89d023-1e5a-45be-9f28-5b43d76e7f4d"/>
+  </w15:person>
+  <w15:person w15:author="Kim, Tasha">
+    <w15:presenceInfo w15:providerId="AD" w15:userId="S::jkim169@ad.brown.edu::5c03dca1-a3c8-416a-81ab-5b6ba1bb15e5"/>
   </w15:person>
 </w15:people>
 </file>

</xml_diff>